<commit_message>
Add information about translator adnotations
</commit_message>
<xml_diff>
--- a/build/docx/Bog-zachowal-swoj-Tekst-Wilbur-Pickering.docx
+++ b/build/docx/Bog-zachowal-swoj-Tekst-Wilbur-Pickering.docx
@@ -163,6 +163,30 @@
           <w:t xml:space="preserve">Wydawnictwa Świadome Chrześcijaństwo</w:t>
         </w:r>
       </w:hyperlink>
+      <w:r>
+        <w:t xml:space="preserve">. Zdjęcia dodane przez tłumacza zazaczone są adnotacją</w:t>
+      </w:r>
+      <w:r>
+        <w:t xml:space="preserve"> </w:t>
+      </w:r>
+      <w:r>
+        <w:rPr>
+          <w:i/>
+        </w:rPr>
+        <w:t xml:space="preserve">[zdj. tłum.]</w:t>
+      </w:r>
+      <w:r>
+        <w:t xml:space="preserve">, przypisy dodane przez tłumacza zaznaczone są adnotacją</w:t>
+      </w:r>
+      <w:r>
+        <w:t xml:space="preserve"> </w:t>
+      </w:r>
+      <w:r>
+        <w:rPr>
+          <w:i/>
+        </w:rPr>
+        <w:t xml:space="preserve">[przyp. tłum.]</w:t>
+      </w:r>
       <w:r>
         <w:t xml:space="preserve">.</w:t>
       </w:r>
@@ -934,7 +958,7 @@
         <w:br/>
       </w:r>
       <w:r>
-        <w:t xml:space="preserve">Dwa podłużne ślady stóp w rzece Paluxy [zdjęcie tłum.]</w:t>
+        <w:t xml:space="preserve">Dwa podłużne ślady stóp w rzece Paluxy [zdj. tłum.]</w:t>
       </w:r>
       <w:r>
         <w:br/>
@@ -998,7 +1022,7 @@
         <w:br/>
       </w:r>
       <w:r>
-        <w:t xml:space="preserve">Muzeum Dowodów Stworzenia [zdjęcie tłum.]</w:t>
+        <w:t xml:space="preserve">Muzeum Dowodów Stworzenia [zdj. tłum.]</w:t>
       </w:r>
       <w:r>
         <w:br/>

</xml_diff>

<commit_message>
Add chief mountain image
</commit_message>
<xml_diff>
--- a/build/docx/Bog-zachowal-swoj-Tekst-Wilbur-Pickering.docx
+++ b/build/docx/Bog-zachowal-swoj-Tekst-Wilbur-Pickering.docx
@@ -860,6 +860,82 @@
         <w:pStyle w:val="BodyText"/>
       </w:pPr>
       <w:r>
+        <w:drawing>
+          <wp:inline>
+            <wp:extent cx="5334000" cy="4000500"/>
+            <wp:effectExtent b="0" l="0" r="0" t="0"/>
+            <wp:docPr descr="Góra Chief Mountain" title="" id="1" name="Picture"/>
+            <a:graphic>
+              <a:graphicData uri="http://schemas.openxmlformats.org/drawingml/2006/picture">
+                <pic:pic>
+                  <pic:nvPicPr>
+                    <pic:cNvPr descr="images/Chief_Mountain.jpg" id="0" name="Picture"/>
+                    <pic:cNvPicPr>
+                      <a:picLocks noChangeArrowheads="1" noChangeAspect="1"/>
+                    </pic:cNvPicPr>
+                  </pic:nvPicPr>
+                  <pic:blipFill>
+                    <a:blip r:embed="rId45"/>
+                    <a:stretch>
+                      <a:fillRect/>
+                    </a:stretch>
+                  </pic:blipFill>
+                  <pic:spPr bwMode="auto">
+                    <a:xfrm>
+                      <a:off x="0" y="0"/>
+                      <a:ext cx="5334000" cy="4000500"/>
+                    </a:xfrm>
+                    <a:prstGeom prst="rect">
+                      <a:avLst/>
+                    </a:prstGeom>
+                    <a:noFill/>
+                    <a:ln w="9525">
+                      <a:noFill/>
+                      <a:headEnd/>
+                      <a:tailEnd/>
+                    </a:ln>
+                  </pic:spPr>
+                </pic:pic>
+              </a:graphicData>
+            </a:graphic>
+          </wp:inline>
+        </w:drawing>
+      </w:r>
+      <w:r>
+        <w:br/>
+      </w:r>
+      <w:r>
+        <w:t xml:space="preserve">Góra</w:t>
+      </w:r>
+      <w:r>
+        <w:t xml:space="preserve"> </w:t>
+      </w:r>
+      <w:r>
+        <w:rPr>
+          <w:i/>
+        </w:rPr>
+        <w:t xml:space="preserve">Chief Mountain</w:t>
+      </w:r>
+      <w:r>
+        <w:t xml:space="preserve">, to przykład formacji, która ma warstwy skalne „nie po kolei” w sensie geologicznym – rzekomo starsze skały leżą na rzekomo młodszych. [zdj. tłum.]</w:t>
+      </w:r>
+      <w:r>
+        <w:br/>
+      </w:r>
+      <w:hyperlink r:id="rId46">
+        <w:r>
+          <w:rPr>
+            <w:rStyle w:val="Hyperlink"/>
+          </w:rPr>
+          <w:t xml:space="preserve">commons.wikimedia.org/wiki/File:Chief_Mountain.jpg</w:t>
+        </w:r>
+      </w:hyperlink>
+    </w:p>
+    <w:p>
+      <w:pPr>
+        <w:pStyle w:val="BodyText"/>
+      </w:pPr>
+      <w:r>
         <w:t xml:space="preserve">Około 60 mil na południowy zachód od Dallas w Teksasie znajduje się miasteczko Glen Rose, położone blisko rzeki Paluxy. Tam właśnie znajduje się Park stanowy Dinosaur Valley (</w:t>
       </w:r>
       <w:r>
@@ -875,7 +951,7 @@
         <w:rPr>
           <w:rStyle w:val="FootnoteReference"/>
         </w:rPr>
-        <w:footnoteReference w:id="45"/>
+        <w:footnoteReference w:id="47"/>
       </w:r>
       <w:r>
         <w:t xml:space="preserve">, które, według ewolucjonistów istniały 550 milionów lat temu, skamieniały mech zwany „lapidodendron”, który, według ewolucjonistów, istniał 250 milionów lat temu</w:t>
@@ -884,7 +960,7 @@
         <w:rPr>
           <w:rStyle w:val="FootnoteReference"/>
         </w:rPr>
-        <w:footnoteReference w:id="46"/>
+        <w:footnoteReference w:id="48"/>
       </w:r>
       <w:r>
         <w:t xml:space="preserve">, kompletny szkielet dinozaura o nazwie „akrokantozaur” (12 metrów długości), który, według ewolucjonistów, istniał 100 milionów lat temu, siedem śladów ogromnego „kota”, który, według ewolucjonistów, istniał 6 milionów lat temu, 57 ludzkich odcisków stóp (niektóre znajdują się wewnątrz śladów dinozaurów)</w:t>
@@ -893,7 +969,7 @@
         <w:rPr>
           <w:rStyle w:val="FootnoteReference"/>
         </w:rPr>
-        <w:footnoteReference w:id="47"/>
+        <w:footnoteReference w:id="49"/>
       </w:r>
       <w:r>
         <w:t xml:space="preserve">, skamieniały czwarty palec lewej ręki kobiety</w:t>
@@ -902,7 +978,7 @@
         <w:rPr>
           <w:rStyle w:val="FootnoteReference"/>
         </w:rPr>
-        <w:footnoteReference w:id="48"/>
+        <w:footnoteReference w:id="50"/>
       </w:r>
       <w:r>
         <w:t xml:space="preserve">, a nawet przedpotopowy żelazny młotek (jego żelazo nie rdzewieje, składa się w 96,6% z żelaza i 2,7% z chloru) – wszystko to w tej samej warstwie skalnej!</w:t>
@@ -928,7 +1004,7 @@
                     </pic:cNvPicPr>
                   </pic:nvPicPr>
                   <pic:blipFill>
-                    <a:blip r:embed="rId49"/>
+                    <a:blip r:embed="rId51"/>
                     <a:stretch>
                       <a:fillRect/>
                     </a:stretch>
@@ -963,7 +1039,7 @@
       <w:r>
         <w:br/>
       </w:r>
-      <w:hyperlink r:id="rId50">
+      <w:hyperlink r:id="rId52">
         <w:r>
           <w:rPr>
             <w:rStyle w:val="Hyperlink"/>
@@ -992,7 +1068,7 @@
                     </pic:cNvPicPr>
                   </pic:nvPicPr>
                   <pic:blipFill>
-                    <a:blip r:embed="rId51"/>
+                    <a:blip r:embed="rId53"/>
                     <a:stretch>
                       <a:fillRect/>
                     </a:stretch>
@@ -1027,7 +1103,7 @@
       <w:r>
         <w:br/>
       </w:r>
-      <w:hyperlink r:id="rId52">
+      <w:hyperlink r:id="rId54">
         <w:r>
           <w:rPr>
             <w:rStyle w:val="Hyperlink"/>
@@ -1394,7 +1470,7 @@
         <w:t xml:space="preserve"> </w:t>
       </w:r>
       <w:r>
-        <w:t xml:space="preserve">o wymiarach ok. 450km długości, szerokości sięgającej do 50km i wysokości od 7,5 do 13,5 km. Zwolennicy teorii ewolucji próbują dowieźć komputerowo i w eksperymentach laboratoryjnych możliwości przesuwania się mas skalnych w strefach nasunięć (overthrustów) dzięki obecności płynów, wysokiemu ciśnieniu i temperaturze, które znacząco redukują tarcie w skałach. [przyp. tłum.]</w:t>
+        <w:t xml:space="preserve">obszar o wymiarach ok. 450km długości i szerokości sięgającej do 50km. Zwolennicy teorii ewolucji próbują dowieźć komputerowo i w eksperymentach laboratoryjnych możliwości przesuwania się mas skalnych w strefach nasunięć (overthrustów) dzięki obecności płynów, wysokiemu ciśnieniu i temperaturze, które znacząco redukują tarcie w skałach. [przyp. tłum.]</w:t>
       </w:r>
       <w:r>
         <w:br/>
@@ -1413,89 +1489,6 @@
       </w:r>
       <w:r>
         <w:t xml:space="preserve">https://personal.ems.psu.edu/~jte2/references/link170.pdf</w:t>
-      </w:r>
-    </w:p>
-  </w:footnote>
-  <w:footnote w:id="45">
-    <w:p>
-      <w:pPr>
-        <w:pStyle w:val="FootnoteText"/>
-      </w:pPr>
-      <w:r>
-        <w:rPr>
-          <w:rStyle w:val="FootnoteReference"/>
-        </w:rPr>
-        <w:footnoteRef/>
-      </w:r>
-      <w:r>
-        <w:t xml:space="preserve"> </w:t>
-      </w:r>
-      <w:r>
-        <w:t xml:space="preserve">Trylobity (Trilobita, z gr. treis</w:t>
-      </w:r>
-      <w:r>
-        <w:t xml:space="preserve"> </w:t>
-      </w:r>
-      <w:r>
-        <w:t xml:space="preserve">‘</w:t>
-      </w:r>
-      <w:r>
-        <w:t xml:space="preserve">trzy</w:t>
-      </w:r>
-      <w:r>
-        <w:t xml:space="preserve">’</w:t>
-      </w:r>
-      <w:r>
-        <w:t xml:space="preserve"> </w:t>
-      </w:r>
-      <w:r>
-        <w:t xml:space="preserve">+ lobos</w:t>
-      </w:r>
-      <w:r>
-        <w:t xml:space="preserve"> </w:t>
-      </w:r>
-      <w:r>
-        <w:t xml:space="preserve">‘</w:t>
-      </w:r>
-      <w:r>
-        <w:t xml:space="preserve">płat</w:t>
-      </w:r>
-      <w:r>
-        <w:t xml:space="preserve">’</w:t>
-      </w:r>
-      <w:r>
-        <w:t xml:space="preserve">) – wymarła gromada morskich stawonogów o owalnym i spłaszczonym grzbietobrzusznie ciele, z wyraźnie wyróżnioną częścią głowową, tułowiową i ogonową. Od strony grzbietu przykryte kalcytowym pancerzem. [przyp. tłum.]</w:t>
-      </w:r>
-      <w:r>
-        <w:br/>
-      </w:r>
-      <w:r>
-        <w:t xml:space="preserve">https://pl.wikipedia.org/wiki/Trylobity</w:t>
-      </w:r>
-    </w:p>
-  </w:footnote>
-  <w:footnote w:id="46">
-    <w:p>
-      <w:pPr>
-        <w:pStyle w:val="FootnoteText"/>
-      </w:pPr>
-      <w:r>
-        <w:rPr>
-          <w:rStyle w:val="FootnoteReference"/>
-        </w:rPr>
-        <w:footnoteRef/>
-      </w:r>
-      <w:r>
-        <w:t xml:space="preserve"> </w:t>
-      </w:r>
-      <w:r>
-        <w:t xml:space="preserve">Zgodnie z aktualną wiedzą paleobotaniczną, Lepidodendron był dominującym drzewem w okresie karbonu, który trwał od około 359 do 299 milionów lat temu [przyp. tłum.]</w:t>
-      </w:r>
-      <w:r>
-        <w:br/>
-      </w:r>
-      <w:r>
-        <w:t xml:space="preserve">https://www.britannica.com/plant/Lepidodendron</w:t>
       </w:r>
     </w:p>
   </w:footnote>
@@ -1514,23 +1507,106 @@
         <w:t xml:space="preserve"> </w:t>
       </w:r>
       <w:r>
-        <w:t xml:space="preserve">Ewolucjoniści twierdzą, że ślady kotów i ludzi w rzece Paluxy to fałszerstwo [przyp. tłum.]</w:t>
-      </w:r>
-      <w:r>
-        <w:br/>
-      </w:r>
-      <w:r>
-        <w:t xml:space="preserve">https://pl.wikipedia.org/wiki/Paluxy</w:t>
-      </w:r>
-      <w:r>
-        <w:br/>
-      </w:r>
-      <w:r>
-        <w:t xml:space="preserve">https://ncse.ngo/paluxy-man-creationist-piltdown</w:t>
+        <w:t xml:space="preserve">Trylobity (Trilobita, z gr. treis</w:t>
+      </w:r>
+      <w:r>
+        <w:t xml:space="preserve"> </w:t>
+      </w:r>
+      <w:r>
+        <w:t xml:space="preserve">‘</w:t>
+      </w:r>
+      <w:r>
+        <w:t xml:space="preserve">trzy</w:t>
+      </w:r>
+      <w:r>
+        <w:t xml:space="preserve">’</w:t>
+      </w:r>
+      <w:r>
+        <w:t xml:space="preserve"> </w:t>
+      </w:r>
+      <w:r>
+        <w:t xml:space="preserve">+ lobos</w:t>
+      </w:r>
+      <w:r>
+        <w:t xml:space="preserve"> </w:t>
+      </w:r>
+      <w:r>
+        <w:t xml:space="preserve">‘</w:t>
+      </w:r>
+      <w:r>
+        <w:t xml:space="preserve">płat</w:t>
+      </w:r>
+      <w:r>
+        <w:t xml:space="preserve">’</w:t>
+      </w:r>
+      <w:r>
+        <w:t xml:space="preserve">) – wymarła gromada morskich stawonogów o owalnym i spłaszczonym grzbietobrzusznie ciele, z wyraźnie wyróżnioną częścią głowową, tułowiową i ogonową. Od strony grzbietu przykryte kalcytowym pancerzem. [przyp. tłum.]</w:t>
+      </w:r>
+      <w:r>
+        <w:br/>
+      </w:r>
+      <w:r>
+        <w:t xml:space="preserve">https://pl.wikipedia.org/wiki/Trylobity</w:t>
       </w:r>
     </w:p>
   </w:footnote>
   <w:footnote w:id="48">
+    <w:p>
+      <w:pPr>
+        <w:pStyle w:val="FootnoteText"/>
+      </w:pPr>
+      <w:r>
+        <w:rPr>
+          <w:rStyle w:val="FootnoteReference"/>
+        </w:rPr>
+        <w:footnoteRef/>
+      </w:r>
+      <w:r>
+        <w:t xml:space="preserve"> </w:t>
+      </w:r>
+      <w:r>
+        <w:t xml:space="preserve">Zgodnie z aktualną wiedzą paleobotaniczną, Lepidodendron był dominującym drzewem w okresie karbonu, który trwał od około 359 do 299 milionów lat temu [przyp. tłum.]</w:t>
+      </w:r>
+      <w:r>
+        <w:br/>
+      </w:r>
+      <w:r>
+        <w:t xml:space="preserve">https://www.britannica.com/plant/Lepidodendron</w:t>
+      </w:r>
+    </w:p>
+  </w:footnote>
+  <w:footnote w:id="49">
+    <w:p>
+      <w:pPr>
+        <w:pStyle w:val="FootnoteText"/>
+      </w:pPr>
+      <w:r>
+        <w:rPr>
+          <w:rStyle w:val="FootnoteReference"/>
+        </w:rPr>
+        <w:footnoteRef/>
+      </w:r>
+      <w:r>
+        <w:t xml:space="preserve"> </w:t>
+      </w:r>
+      <w:r>
+        <w:t xml:space="preserve">Ewolucjoniści twierdzą, że ślady kotów i ludzi w rzece Paluxy to fałszerstwo [przyp. tłum.]</w:t>
+      </w:r>
+      <w:r>
+        <w:br/>
+      </w:r>
+      <w:r>
+        <w:t xml:space="preserve">https://pl.wikipedia.org/wiki/Paluxy</w:t>
+      </w:r>
+      <w:r>
+        <w:br/>
+      </w:r>
+      <w:r>
+        <w:t xml:space="preserve">https://ncse.ngo/paluxy-man-creationist-piltdown</w:t>
+      </w:r>
+    </w:p>
+  </w:footnote>
+  <w:footnote w:id="50">
     <w:p>
       <w:pPr>
         <w:pStyle w:val="FootnoteText"/>

</xml_diff>

<commit_message>
The age of the rock layer
</commit_message>
<xml_diff>
--- a/build/docx/Bog-zachowal-swoj-Tekst-Wilbur-Pickering.docx
+++ b/build/docx/Bog-zachowal-swoj-Tekst-Wilbur-Pickering.docx
@@ -945,7 +945,22 @@
         <w:t xml:space="preserve">Dinosaur Valley State Park</w:t>
       </w:r>
       <w:r>
-        <w:t xml:space="preserve">), ponieważ dno rzeki zachowało ślady dwóch rodzajów dinozaurów: trójpalczaste i czteropalczaste. W górę rzeki od parku paleontolog dr Carl Baugh zakupił znaczną ilość ziemi po obu stronach rzeki, aby móc prowadzić własne wykopaliska. Na swojej posesji posiada muzeum, które osobiście odwiedziłem. W tej samej warstwie skały osadowej natknął się na następujące znaleziska: dwa skamieniałe trylobity</w:t>
+        <w:t xml:space="preserve">), ponieważ dno rzeki zachowało ślady dwóch rodzajów dinozaurów: trójpalczaste i czteropalczaste. W górę rzeki od parku paleontolog dr Carl Baugh zakupił znaczną ilość ziemi po obu stronach rzeki, aby móc prowadzić własne wykopaliska. Na swojej posesji posiada muzeum, które osobiście odwiedziłem. W</w:t>
+      </w:r>
+      <w:r>
+        <w:t xml:space="preserve"> </w:t>
+      </w:r>
+      <w:r>
+        <w:rPr>
+          <w:b/>
+        </w:rPr>
+        <w:t xml:space="preserve">tej samej warstwie</w:t>
+      </w:r>
+      <w:r>
+        <w:t xml:space="preserve"> </w:t>
+      </w:r>
+      <w:r>
+        <w:t xml:space="preserve">skały osadowej natknął się na następujące znaleziska: dwa skamieniałe trylobity</w:t>
       </w:r>
       <w:r>
         <w:rPr>
@@ -981,7 +996,16 @@
         <w:footnoteReference w:id="50"/>
       </w:r>
       <w:r>
-        <w:t xml:space="preserve">, a nawet przedpotopowy żelazny młotek (jego żelazo nie rdzewieje, składa się w 96,6% z żelaza i 2,7% z chloru) – wszystko to w tej samej warstwie skalnej!</w:t>
+        <w:t xml:space="preserve">, a nawet przedpotopowy żelazny młotek (jego żelazo nie rdzewieje, składa się w 96,6% z żelaza i 2,7% z chloru) –</w:t>
+      </w:r>
+      <w:r>
+        <w:t xml:space="preserve"> </w:t>
+      </w:r>
+      <w:r>
+        <w:rPr>
+          <w:b/>
+        </w:rPr>
+        <w:t xml:space="preserve">wszystko to w tej samej warstwie skalnej!</w:t>
       </w:r>
     </w:p>
     <w:p>
@@ -1111,6 +1135,32 @@
           <w:t xml:space="preserve">creationwiki.org/Image:Cem2.jpg</w:t>
         </w:r>
       </w:hyperlink>
+    </w:p>
+    <w:p>
+      <w:pPr>
+        <w:pStyle w:val="BodyText"/>
+      </w:pPr>
+      <w:r>
+        <w:t xml:space="preserve">Wynika z tego, że kolumna geologiczna nie istnieje, jest to przewrotny wynalazek, wynaleziony przez nieuczciwe i przewrotne osoby. Wszystkie te skamieniałości powstały w wyniku Potopu Noego, około 4365 lat temu, w przeciwnym razie, jak wytłumaczysz, że wszystkie te rzeczy znajdują się w dokładnie tej samej warstwie skalnej? (Na marginesie możemy odnotować, że obrońcy</w:t>
+      </w:r>
+      <w:r>
+        <w:t xml:space="preserve"> </w:t>
+      </w:r>
+      <w:r>
+        <w:t xml:space="preserve">“</w:t>
+      </w:r>
+      <w:r>
+        <w:t xml:space="preserve">kolumny geologicznej</w:t>
+      </w:r>
+      <w:r>
+        <w:t xml:space="preserve">”</w:t>
+      </w:r>
+      <w:r>
+        <w:t xml:space="preserve"> </w:t>
+      </w:r>
+      <w:r>
+        <w:t xml:space="preserve">często stosują błędne koło w rozumowaniu: wiek warstwy skalnej jest określony na podstawie zawartych w niej skamieniałości, podczas gdy wiek skamieniałości określa się na podstawie warstwy skalnej, w której ją znaleziono!)</w:t>
+      </w:r>
     </w:p>
     <w:sectPr/>
   </w:body>

</xml_diff>

<commit_message>
Add hiperliink to footnote source
</commit_message>
<xml_diff>
--- a/build/docx/Bog-zachowal-swoj-Tekst-Wilbur-Pickering.docx
+++ b/build/docx/Bog-zachowal-swoj-Tekst-Wilbur-Pickering.docx
@@ -1730,9 +1730,14 @@
       <w:r>
         <w:br/>
       </w:r>
-      <w:r>
-        <w:t xml:space="preserve">https://www.downtoearth.org.in/science-technology/earth-s-last-magnetic-field-flip-lasted-22-000-years-study-66101</w:t>
-      </w:r>
+      <w:hyperlink r:id="rId56">
+        <w:r>
+          <w:rPr>
+            <w:rStyle w:val="Hyperlink"/>
+          </w:rPr>
+          <w:t xml:space="preserve">downtoearth.org.in/science-technology/earth-s-last-magnetic-field-flip-lasted-22-000-years-study-66101</w:t>
+        </w:r>
+      </w:hyperlink>
     </w:p>
   </w:footnote>
 </w:footnotes>

</xml_diff>

<commit_message>
Revert "Add hiperliink to footnote source"
This reverts commit 7ac5a2104fc843857c16e84af2f4debf9f13355b.
</commit_message>
<xml_diff>
--- a/build/docx/Bog-zachowal-swoj-Tekst-Wilbur-Pickering.docx
+++ b/build/docx/Bog-zachowal-swoj-Tekst-Wilbur-Pickering.docx
@@ -1730,14 +1730,9 @@
       <w:r>
         <w:br/>
       </w:r>
-      <w:hyperlink r:id="rId56">
-        <w:r>
-          <w:rPr>
-            <w:rStyle w:val="Hyperlink"/>
-          </w:rPr>
-          <w:t xml:space="preserve">downtoearth.org.in/science-technology/earth-s-last-magnetic-field-flip-lasted-22-000-years-study-66101</w:t>
-        </w:r>
-      </w:hyperlink>
+      <w:r>
+        <w:t xml:space="preserve">https://www.downtoearth.org.in/science-technology/earth-s-last-magnetic-field-flip-lasted-22-000-years-study-66101</w:t>
+      </w:r>
     </w:p>
   </w:footnote>
 </w:footnotes>

</xml_diff>

<commit_message>
The Cause must exist
</commit_message>
<xml_diff>
--- a/build/docx/Bog-zachowal-swoj-Tekst-Wilbur-Pickering.docx
+++ b/build/docx/Bog-zachowal-swoj-Tekst-Wilbur-Pickering.docx
@@ -1179,6 +1179,51 @@
         <w:t xml:space="preserve">.</w:t>
       </w:r>
     </w:p>
+    <w:p>
+      <w:pPr>
+        <w:pStyle w:val="BodyText"/>
+      </w:pPr>
+      <w:r>
+        <w:t xml:space="preserve">Rzeka Missisipi wyrzuca 80 000 ton osadów do Zatoki Meksykańskiej co godzinę! Wystarczy zmierzyć deltę, by zobaczyć, że Ziemia jest młoda</w:t>
+      </w:r>
+      <w:r>
+        <w:rPr>
+          <w:rStyle w:val="FootnoteReference"/>
+        </w:rPr>
+        <w:footnoteReference w:id="56"/>
+      </w:r>
+      <w:r>
+        <w:t xml:space="preserve">. Ewolucjoniści twierdzą, że granit krystalizował się przez 300 milionów lat, ale w granicie występują „pierścienie polonowe” (ang. Polonium haloes)</w:t>
+      </w:r>
+      <w:r>
+        <w:rPr>
+          <w:rStyle w:val="FootnoteReference"/>
+        </w:rPr>
+        <w:footnoteReference w:id="57"/>
+      </w:r>
+      <w:r>
+        <w:t xml:space="preserve"> </w:t>
+      </w:r>
+      <w:r>
+        <w:t xml:space="preserve">o okresach półtrwania wynoszących minuty lub nawet sekundy. Granit musiał powstać natychmiast. Symbiotyczne rośliny i owady musiały zostać stworzone jednocześnie i wymagają 24-godzinnych dni. I tak dalej.</w:t>
+      </w:r>
+    </w:p>
+    <w:p>
+      <w:pPr>
+        <w:pStyle w:val="BodyText"/>
+      </w:pPr>
+      <w:r>
+        <w:t xml:space="preserve">W skrócie, hipoteza ewolucyjnego pochodzenia jest naukowo niemożliwa, absurdalnie, niedorzecznie niemożliwa. Kilka dekad temu uczony sir Frederick Hoyle otrzymał zlecenie oceny naukowego prawdopodobieństwa, że życie mogło pojawić się na Ziemi przez przypadek (miał nieograniczone fundusze i swobodny dostęp do bibliotek). Doszedł do następującego wniosku: łatwiej byłoby, żeby trąba powietrzna przeszła przez złomowisko i po drugiej stronie wyleciałby perfekcyjny Boeing 747, niż żeby życie pojawiło się na naszej planecie przez przypadek. No cóż, to, że życie mogło powstać w wyniku procesu ewolucyjnego, jest oczywiście absurdalnie, niedorzecznie niemożliwe. (Przy okazji, wszelkie pytania dotyczące moralności Stwórcy nie mają nic wspólnego z nauką.)</w:t>
+      </w:r>
+    </w:p>
+    <w:p>
+      <w:pPr>
+        <w:pStyle w:val="BodyText"/>
+      </w:pPr>
+      <w:r>
+        <w:t xml:space="preserve">Zatem musi istnieć Przyczyna, i Przyczyna ta musi być niezwykle inteligentna i potężna. Ta Przyczyna musi też mieć osobowość, skoro stworzył On istoty z osobowością. Tradycyjnym określeniem tej Przyczyny jest „Bóg”, ale ja użyję terminu „Suwerenny Stwórca”. Na globalnym rynku idei nie brakuje różnorodnych wyobrażeń na temat „Boga”. Księga Rodzaju 1,27 informuje nas, że „Bóg stworzył człowieka na swój obraz”, i od tego czasu człowiek próbuje się odwdzięczyć! Zastanawiam się, czy ludzie zdają sobie sprawę, że każdy bóg, którego tworzą, będzie od nich mniejszy.</w:t>
+      </w:r>
+    </w:p>
     <w:sectPr/>
   </w:body>
 </w:document>
@@ -1435,7 +1480,7 @@
         <w:t xml:space="preserve"> </w:t>
       </w:r>
       <w:r>
-        <w:t xml:space="preserve">Kolumna geologiczna, inaczej zwana kolumną stratygraficzną, to graficzny schemat przedstawiający warstwy skalne w kolejności od najstarszych (na dole) do najmłodszych (na górze). Jest to narzędzie używane w geologii do analizy budowy geologicznej i historii Ziemi. [przyp. tłum.]</w:t>
+        <w:t xml:space="preserve">Kolumna geologiczna, inaczej zwana kolumną stratygraficzną, to graficzny schemat przedstawiający warstwy skalne w kolejności od najstarszych (na dole) do najmłodszych (na górze). [przyp. tłum.]</w:t>
       </w:r>
       <w:r>
         <w:br/>
@@ -1460,7 +1505,7 @@
         <w:t xml:space="preserve"> </w:t>
       </w:r>
       <w:r>
-        <w:t xml:space="preserve">W Australii odkryto pionowe skamieniałe pnie drzew przechodzące przez warstwy węgla i piaskowca, przykłady obejmują drzewa o średnicy do 1 metra, przebijające się przez wiele warstw osadowych. Zwolennicy teorii ewolucji uznają, że nie podważają one milionów lat ewolucji, a są wynikiem lokalnych, gwałtownych zdarzeń w ramach długotrwałych procesów, takich jak szybka sedymentacja (np. podczas powodzi, osuwisk), subsydencja terenu (np. w basenach przybrzeżnych lub riftowych). [przyp. tłum.]</w:t>
+        <w:t xml:space="preserve">W Australii odkryto pionowe skamieniałe pnie drzew przechodzące przez warstwy węgla i piaskowca, przykłady obejmują drzewa o średnicy do 1 metra, przebijające się przez wiele warstw osadowych. Zwolennicy teorii ewolucji uznają, że nie podważają one milionów lat ewolucji, a są wynikiem lokalnych, gwałtownych zdarzeń w ramach długotrwałych procesów, takich jak szybka sedymentacja (np. podczas powodzi, osuwisk) czy subsydencja terenu (np. w basenach przybrzeżnych lub riftowych). [przyp. tłum.]</w:t>
       </w:r>
       <w:r>
         <w:br/>
@@ -1732,6 +1777,56 @@
       </w:r>
       <w:r>
         <w:t xml:space="preserve">https://www.downtoearth.org.in/science-technology/earth-s-last-magnetic-field-flip-lasted-22-000-years-study-66101</w:t>
+      </w:r>
+    </w:p>
+  </w:footnote>
+  <w:footnote w:id="56">
+    <w:p>
+      <w:pPr>
+        <w:pStyle w:val="FootnoteText"/>
+      </w:pPr>
+      <w:r>
+        <w:rPr>
+          <w:rStyle w:val="FootnoteReference"/>
+        </w:rPr>
+        <w:footnoteRef/>
+      </w:r>
+      <w:r>
+        <w:t xml:space="preserve"> </w:t>
+      </w:r>
+      <w:r>
+        <w:t xml:space="preserve">Nawet jeżeli obliczenia kreacjonistów, datujące deltę Rzeki Missisipi na 30 000 lat są poprawne, nie zmienia to faktu, że sama rzeka Missisipi może być młodsza niż cała ziemia. [przyp. tłum.]</w:t>
+      </w:r>
+      <w:r>
+        <w:br/>
+      </w:r>
+      <w:r>
+        <w:t xml:space="preserve">https://www.talkorigins.org/faqs/hovind/howgood-yea2.html</w:t>
+      </w:r>
+    </w:p>
+  </w:footnote>
+  <w:footnote w:id="57">
+    <w:p>
+      <w:pPr>
+        <w:pStyle w:val="FootnoteText"/>
+      </w:pPr>
+      <w:r>
+        <w:rPr>
+          <w:rStyle w:val="FootnoteReference"/>
+        </w:rPr>
+        <w:footnoteRef/>
+      </w:r>
+      <w:r>
+        <w:t xml:space="preserve"> </w:t>
+      </w:r>
+      <w:r>
+        <w:t xml:space="preserve">Pierścienie polonowe to drobne, kuliste obszary przebarwień minerałów, które można znaleźć w wielu skałach magmowych. Rozmiar niektórych pierścieni wskazuje, że zostały one spowodowane przez rozpad polonu (Po-218), którego okres półtrwania wynosi zaledwie 3 minuty. Praca Roberta Gentry’ego wykazała, że ​​granit Ziemi nigdy nie był w stanie stopionym, ponieważ pierścienie polonu przetrwały tylko w litej skale, a okres półtrwania polonu jest o wiele za krótki, aby przetrwać wielomilionowy okres chłodzenia. Jego wyniki zdają się wskazywać, że Ziemia została stworzona natychmiastowo, w chłodnym stanie. Jeśli to prawda, jest to wyraźny dowód na stworzenie i młodą Ziemię. Kontrargumenty do pracy Gentry’ego to mała liczba dowodów, że pierścienie powstały rzeczywiście przez polon, teoria że radon (z któego powstaje polon) mógł przedostać się do zastygłej skały przez mikroskopijne pęknięcia w minerałach i teoria, że szybkości rozpadu radiometrycznego zmieniły się od czasu stworzenia. [przyp. tłum.]</w:t>
+      </w:r>
+      <w:r>
+        <w:br/>
+      </w:r>
+      <w:r>
+        <w:t xml:space="preserve">https://rationalwiki.org/wiki/Polonium_halos</w:t>
       </w:r>
     </w:p>
   </w:footnote>

</xml_diff>

<commit_message>
How can we know
</commit_message>
<xml_diff>
--- a/build/docx/Bog-zachowal-swoj-Tekst-Wilbur-Pickering.docx
+++ b/build/docx/Bog-zachowal-swoj-Tekst-Wilbur-Pickering.docx
@@ -1279,6 +1279,30 @@
       </w:r>
       <w:r>
         <w:t xml:space="preserve">. Obiektywny autorytet zależy od możliwego do zweryfikowania znaczenia, jeśli czytelnik/słuchacz może nadać przesłaniu dowolne znaczenie według własnego uznania, wszelki autorytet, jaki to przesłanie będzie dla niego miało, stanie się względny i subiektywny (to tzw. podejście „neoortodoksyjne”).</w:t>
+      </w:r>
+    </w:p>
+    <w:p>
+      <w:pPr>
+        <w:pStyle w:val="BodyText"/>
+      </w:pPr>
+      <w:r>
+        <w:t xml:space="preserve">Jako językoznawca (doktor) potwierdzam, że podstawową zasadą komunikacji jest to, że zarówno mówiący/piszący, jak i słuchający/czytający muszą respektować normy języka, w szczególności te dotyczące konkretnego używanego kodu. Jeśli kodujący narusza zasady, będzie wprowadzał dekodującego w błąd (celowo, jeśli wie, co robi). Jeśli dekodujący narusza zasady, będzie przekręcał kodującego (celowo, jeśli wie, co robi). W obu przypadkach komunikacja zostaje uszkodzona, zakres szkody zależy od okoliczności.</w:t>
+      </w:r>
+    </w:p>
+    <w:p>
+      <w:pPr>
+        <w:pStyle w:val="BodyText"/>
+      </w:pPr>
+      <w:r>
+        <w:t xml:space="preserve">Kilka razy Pan Jezus odnosił się do Ducha Świętego jako „Ducha Prawdy”, a List do Tytusa 1,2 potwierdza, że Bóg nie może kłamać – to jedyna rzecz, której nie może uczynić, ponieważ jest sprzeczna z Jego istotą, „Nie może zaprzeczyć samemu sobie” (2 Tymoteusza 2,13). Powinno być oczywiste dla każdego, że Suwerenny nie przyjmie przychylnie bycia nazwanym kłamcą. Interpretować Święty Tekst w sposób niewierny wobec zasad języka hebrajskiego i greckiego oznacza przypisywać Autorowi intencję zwiedzenia nas, nazywać Go kłamcą – co nie jest mądre. Lecz aby interpretować Tekst, musimy go posiadać, a kwestię jego zachowania poruszę poniżej.</w:t>
+      </w:r>
+    </w:p>
+    <w:p>
+      <w:pPr>
+        <w:pStyle w:val="BodyText"/>
+      </w:pPr>
+      <w:r>
+        <w:t xml:space="preserve">Ale najpierw, skąd możemy wiedzieć, czy Stwórca rzeczywiście skierował do nas pisemne objawienie, a jeśli to zrobił, jak możemy je zidentyfikować? Przyjmując punkt widzenia, że Suwerenny Stwórca postanowił zapewnić orientację naszej rasie, wiedziałby, że musi uczynić ją rozpoznawalną jako taką, a dowody musiałyby pozostać dostępne dla kolejnych pokoleń. Ale skąd możemy wiedzieć, jakich środków użyłby, aby uczynić Jego objawienie rozpoznawalnym? Możemy wiedzieć, patrząc na to, co uczynił, i patrzeć wstecz, jak to było. W tym miejscu muszę skoczyć do przodu, do tego, do czego doszedłem, na podstawie dowodów, a następnie cofnąć się, by sprawdzić, czy mój wniosek jest prawdziwy. Tutaj przedstawiam założenia, z jakimi podchodzę do tego zadania: Suwerenny Stwórca istnieje, przekazał naszej rasie pisemne Objawienie i zachował je nienaruszone do dziś w takim stopniu, że możemy wiedzieć, jakie ono jest, na podstawie obiektywnych kryteriów.</w:t>
       </w:r>
     </w:p>
     <w:sectPr/>

</xml_diff>

<commit_message>
Not one iota shall pass
</commit_message>
<xml_diff>
--- a/build/docx/Bog-zachowal-swoj-Tekst-Wilbur-Pickering.docx
+++ b/build/docx/Bog-zachowal-swoj-Tekst-Wilbur-Pickering.docx
@@ -1361,6 +1361,91 @@
         <w:t xml:space="preserve">Księga Rodzaju 1,1: „Na początku Bóg stworzył niebo i ziemię”. Jedyną Osobą, która mogła przekazać tę informację Adamowi (jak zakładam), był sam Stwórca, Autor identyfikuje siebie. Adam z pewnością rozwinął pisemną formę dla języka, który otrzymał od Boga, i sporządziłby pisemny zapis wszystkiego, co Stwórca mu powiedział o początku tej planety. Setki, jeśli nie tysiące razy w Biblii spotykamy się ze zwrotami „Bóg powiedział” lub „Pan powiedział”. Księgi prorockie wyraźnie twierdzą, że są wiadomościami danymi przez Boga. Oto tylko jeden przykład: „Słowo PANA, które przyszło do Micheasza z Moreszetu za czasów Jotama, Achaza i Ezechiasza, królów judzkich” (Księga Micheasza 1,1).</w:t>
       </w:r>
     </w:p>
+    <w:p>
+      <w:pPr>
+        <w:pStyle w:val="BodyText"/>
+      </w:pPr>
+      <w:r>
+        <w:t xml:space="preserve">Psalm 138,2:</w:t>
+      </w:r>
+      <w:r>
+        <w:t xml:space="preserve"> </w:t>
+      </w:r>
+      <w:r>
+        <w:t xml:space="preserve">“</w:t>
+      </w:r>
+      <w:r>
+        <w:t xml:space="preserve">Wywyższyłeś Słowo swoje ponad wszelkie imię Twoje</w:t>
+      </w:r>
+      <w:r>
+        <w:t xml:space="preserve">”</w:t>
+      </w:r>
+      <w:r>
+        <w:t xml:space="preserve">. Ponieważ imię osoby reprezentuje tę osobę, sens tego stwierdzenia wydaje się być taki, że Słowo Boże reprezentuje Jego osobę jeszcze lepiej niż Jego imię.</w:t>
+      </w:r>
+      <w:r>
+        <w:t xml:space="preserve"> </w:t>
+      </w:r>
+      <w:r>
+        <w:t xml:space="preserve">“</w:t>
+      </w:r>
+      <w:r>
+        <w:t xml:space="preserve">Na wieki, O PANIE, Słowo Twoje jest ustalone w niebie</w:t>
+      </w:r>
+      <w:r>
+        <w:t xml:space="preserve">”</w:t>
+      </w:r>
+      <w:r>
+        <w:t xml:space="preserve"> </w:t>
+      </w:r>
+      <w:r>
+        <w:t xml:space="preserve">(Psalm 119,89). Jeśli Słowo jest w niebie, to musi być Boże, a tylko wieczny Byt mógł mydać wieczne Słowo. 1 List Piotra 1,25 cytuje Izajasza 40,8:</w:t>
+      </w:r>
+      <w:r>
+        <w:t xml:space="preserve"> </w:t>
+      </w:r>
+      <w:r>
+        <w:t xml:space="preserve">“</w:t>
+      </w:r>
+      <w:r>
+        <w:t xml:space="preserve">Słowo, PANA trwa na wieki</w:t>
+      </w:r>
+      <w:r>
+        <w:t xml:space="preserve">”</w:t>
+      </w:r>
+      <w:r>
+        <w:t xml:space="preserve"> </w:t>
+      </w:r>
+      <w:r>
+        <w:t xml:space="preserve">i istnieje wiele innych fragmentów, które zasadniczo mówią to samo. Ponownie,</w:t>
+      </w:r>
+      <w:r>
+        <w:t xml:space="preserve"> </w:t>
+      </w:r>
+      <w:r>
+        <w:rPr>
+          <w:b/>
+        </w:rPr>
+        <w:t xml:space="preserve">tylko wieczny Byt mógł wydać wieczne Słowo</w:t>
+      </w:r>
+      <w:r>
+        <w:rPr>
+          <w:rStyle w:val="FootnoteReference"/>
+        </w:rPr>
+        <w:footnoteReference w:id="63"/>
+      </w:r>
+      <w:r>
+        <w:t xml:space="preserve">.</w:t>
+      </w:r>
+    </w:p>
+    <w:p>
+      <w:pPr>
+        <w:pStyle w:val="BodyText"/>
+      </w:pPr>
+      <w:r>
+        <w:t xml:space="preserve">Mateusza 5,18: „Zaprawdę powiadam wam: dopóki nie przeminą niebo i ziemia, ani jedna jota, ani jedna kreska nie przeminie z Prawa, aż wszystko się spełni”. Suwerenny Jezus składa oświadczenie o zachowaniu w czasie dokładnej formy Świętego Tekstu. Tylko Najwyższy Autorytet mógłby coś takiego zagwarantować. „Całe Pismo przez Boga jest natchnione” (2 Tymoteusza 3,16). Paweł tworzy wyrażenie, by opisać intymny związek między Bogiem, a Jego spisanym Objawieniem – jest ono jak Jego własny oddech.</w:t>
+      </w:r>
+    </w:p>
     <w:sectPr/>
   </w:body>
 </w:document>
@@ -2018,6 +2103,25 @@
       </w:r>
       <w:r>
         <w:t xml:space="preserve">Do tej pory opublikowałem osiem, plus Tekst Grecki.</w:t>
+      </w:r>
+    </w:p>
+  </w:footnote>
+  <w:footnote w:id="63">
+    <w:p>
+      <w:pPr>
+        <w:pStyle w:val="FootnoteText"/>
+      </w:pPr>
+      <w:r>
+        <w:rPr>
+          <w:rStyle w:val="FootnoteReference"/>
+        </w:rPr>
+        <w:footnoteRef/>
+      </w:r>
+      <w:r>
+        <w:t xml:space="preserve"> </w:t>
+      </w:r>
+      <w:r>
+        <w:t xml:space="preserve">Odniosłem się już do 1 Kronik 16,15.</w:t>
       </w:r>
     </w:p>
   </w:footnote>

</xml_diff>

<commit_message>
It is because it is
</commit_message>
<xml_diff>
--- a/build/docx/Bog-zachowal-swoj-Tekst-Wilbur-Pickering.docx
+++ b/build/docx/Bog-zachowal-swoj-Tekst-Wilbur-Pickering.docx
@@ -1635,7 +1635,7 @@
         <w:pStyle w:val="BodyText"/>
       </w:pPr>
       <w:r>
-        <w:t xml:space="preserve">Natchnienie Świętego Tekstu jest cechą wewnętrzną – jest takie, ponieważ takie jest. Jednak możemy dostrzec tę wrodzoną cechę, porównując materiały natchnione z materiałami, które nie są natchnione. Przyjrzyj się naturze treści Biblii, jej przesłaniu: nie jest to coś, co człowiek chciałby napisać, nawet gdyby potrafił, ani coś, co potrafiłby napisać, nawet gdyby chciał. Do tego dochodzi jedność Biblii: chociaż 66 ksiąg zostało napisanych przez co najmniej trzydziestu różnych ludzkich autorów, na przestrzeni około 2000 lat, i w dwóch bardzo różnych językach (hebrajskim i greckim)</w:t>
+        <w:t xml:space="preserve">Natchnienie Świętego Tekstu jest cechą wewnętrzną – jest takie, ponieważ takie jest. Jednakże, możemy dostrzec tę wrodzoną cechę, porównując materiały natchnione z materiałami, które nie są natchnione. Rozważ naturę treści Biblii, lub przesłanie: nie jest to tego rodzaju rzecz, jaką człowiek chciałaby napisać, nawet gdyby mógł, ani coś, co mógłby napisać, nawet gdyby chciał. A następnie jest jedność Biblii: chociaż 66 ksiąg zostało napisanych przez co najmniej trzydziestu różnych ludzkich autorów, na przestrzeni około 2000 lat, i w dwóch bardzo różnych językach (hebrajskim i greckim)</w:t>
       </w:r>
       <w:r>
         <w:rPr>
@@ -1644,15 +1644,7 @@
         <w:footnoteReference w:id="72"/>
       </w:r>
       <w:r>
-        <w:t xml:space="preserve">, całość jest spójna, nie przeczy sama sobie. Istnieją też konkretne i szczegółowe proroctwa, nawet z podaniem imienia osoby, które zostały przekazane na wiele wieków przed ich wypełnieniem, a mimo to spełniły się dokładnie.</w:t>
-      </w:r>
-    </w:p>
-    <w:p>
-      <w:pPr>
-        <w:pStyle w:val="BodyText"/>
-      </w:pPr>
-      <w:r>
-        <w:t xml:space="preserve">The inspiration of the Sacred Text is an intrinsic quality, it is because it is. However, we can perceive the inherent quality, comparing inspired material with material that is not inspired. Consider the nature of the Bible’s content, or message: it is not the sort of thing that the human being would wish to write, even if he could, nor is it the sort of thing that he could write, even if he wished to. And then there is the unity of the Bible: even though the 66 books were written by at least thirty different human authors, during some 2,000 years, and in two very different languages (Hebrew and Greek), the whole is coherent, it does not contradict itself. There are also specific and detailed prophecies, even including a person’s name, given centuries before the fact, that were precisely fulfilled.</w:t>
+        <w:t xml:space="preserve">, całość jest spójna, nie przeczy sama sobie. Istnieją też konkretne i szczegółowe proroctwa, nawet włączające imię osoby, podane wieki przed faktem, które zostały dokładnie spełnione.</w:t>
       </w:r>
     </w:p>
     <w:sectPr/>

</xml_diff>

<commit_message>
For those who believe Jesus to be God
</commit_message>
<xml_diff>
--- a/build/docx/Bog-zachowal-swoj-Tekst-Wilbur-Pickering.docx
+++ b/build/docx/Bog-zachowal-swoj-Tekst-Wilbur-Pickering.docx
@@ -1645,6 +1645,14 @@
       </w:r>
       <w:r>
         <w:t xml:space="preserve">, całość jest spójna, nie przeczy sama sobie. Istnieją też konkretne i szczegółowe proroctwa, nawet włączające imię osoby, podane wieki przed faktem, które zostały dokładnie spełnione.</w:t>
+      </w:r>
+    </w:p>
+    <w:p>
+      <w:pPr>
+        <w:pStyle w:val="BodyText"/>
+      </w:pPr>
+      <w:r>
+        <w:t xml:space="preserve">Dla tych, którzy wierzą, że Jezus Chrystus jest Bogiem, Jego postawa względem Starego Testamentu będzie istotna. Przypisywał On Staremu Testamentowi absolutny autorytet, w Janie 5,45-47 postawił On pisma Mojżesza na równi z Jego własnym słowem, które ogłosił jako mające ważność na wieki (Łukasz 21,33). Jak podano w czterech Ewangeliach, cytował On przynajmniej Księgę Rodzaju, Wyjścia, Liczb, Powtórzonego Prawa, Psalmy, Izajasza, Jeremiasza, Daniela, Ozeasza, Jonasza, Zachariasza oraz Malachiasza. W Ewangelii Łukasza 24,44 jasno uznał trzy części kanonu hebrajskiego: Prawo, Proroków i Pisma (Psalmy). Następnie jest Mateusz 23,35: „Aby przyszła na was wszelka krew sprawiedliwa przelana na ziemi, od krwi sprawiedliwego Abla aż do krwi Zachariasza, syna Barachiasza, którego zamordowaliście między świątynią a ołtarzem”. Jezus kończy tutaj swoje potępienie uczonych w Piśmie i faryzeuszy. Morderstwo Abla to pierwsze morderstwo odnotowane w Biblii (Rodzaju 4,8). Zwróć, proszę uwagę, że Jezus potwierdza historyczność Abla, a ponieważ Abel miał rodziców, siłą rzeczy Jezus potwierdza też historyczność rodziców Abla, Adama i Ewy! Zachariasz był współczesnym Ezdrasza i Aggeusza w czasie budowy drugiej świątyni. Tak więc „wszelka krew sprawiedliwa przelana” między tymi dwoma mężczyznami obejmuje cały Stary Testament, około 3 500 lat!</w:t>
       </w:r>
     </w:p>
     <w:sectPr/>

</xml_diff>

<commit_message>
To convict and convince
</commit_message>
<xml_diff>
--- a/build/docx/Bog-zachowal-swoj-Tekst-Wilbur-Pickering.docx
+++ b/build/docx/Bog-zachowal-swoj-Tekst-Wilbur-Pickering.docx
@@ -1660,13 +1660,7 @@
         <w:pStyle w:val="BodyText"/>
       </w:pPr>
       <w:r>
-        <w:t xml:space="preserve">Mimo wszystko, co powiedziałem powyżej, zdaję sobie sprawę, że potwierdzenie boskiego natchnienia Biblii jest wyrazem wiary.</w:t>
-      </w:r>
-      <w:r>
-        <w:t xml:space="preserve"> </w:t>
-      </w:r>
-      <w:r>
-        <w:t xml:space="preserve">Mimo że powiedziałem już wszystko powyżej, uznaję, iż stwierdzenie o Bożym natchnieniu Biblii jest wyznaniem wiary — inteligentnej wiary, opartej na dowodach, ale jednak wiary, ponieważ dowody te nie są absolutne</w:t>
+        <w:t xml:space="preserve">Powiedziawszy wszystko powyższe, mimo wszystko uznaję, iż stwierdzić Boże natchnienie Biblii jest wyznaniem wiary — inteligentnej wiary, opartej na dowodach, ale wciąż wiary, ponieważ dowody nie są absolutne</w:t>
       </w:r>
       <w:r>
         <w:rPr>
@@ -1675,51 +1669,7 @@
         <w:footnoteReference w:id="73"/>
       </w:r>
       <w:r>
-        <w:t xml:space="preserve">, i nie są absolutne z bardzo ważnego powodu. Suwerenny Stwórca celowo nie pozwala, by dowody były absolutne, ponieważ wtedy nie byłoby prawdziwej próby. Stwórca wymaga, aby ludzie wybierali między dobrem a złem, a wybór ten nie może być wymuszony. Tej ostatniej nocy, w górnej sali, Suwerenny Jezus nazwał Ducha Świętego „Duchem Prawdy” i oświadczył: „On was wprowadzi we wszelką prawdę” (Jana 16,13). Jest to przywilej Ducha Świętego — przekonywać i upewniać.</w:t>
-      </w:r>
-    </w:p>
-    <w:p>
-      <w:pPr>
-        <w:pStyle w:val="BodyText"/>
-      </w:pPr>
-      <w:r>
-        <w:t xml:space="preserve">Having said all of the above, however, I recognize that to affirm the divine inspiration of the Bible is a declaration of faith—an intelligent faith that is based on evidences, but still faith, since the evidences are not absolute, and they are not absolute for a very good reason. The Sovereign Creator deliberately does not allow the evidences to be absolute, because then there would be no true test. The Creator requires that men choose between good and evil, and the choice may not be coerced. That last night, in the upper room, Sovereign Jesus referred to the Holy Spirit as</w:t>
-      </w:r>
-      <w:r>
-        <w:t xml:space="preserve"> </w:t>
-      </w:r>
-      <w:r>
-        <w:t xml:space="preserve">“</w:t>
-      </w:r>
-      <w:r>
-        <w:t xml:space="preserve">the Spirit of the Truth</w:t>
-      </w:r>
-      <w:r>
-        <w:t xml:space="preserve">”</w:t>
-      </w:r>
-      <w:r>
-        <w:t xml:space="preserve"> </w:t>
-      </w:r>
-      <w:r>
-        <w:t xml:space="preserve">and declared that</w:t>
-      </w:r>
-      <w:r>
-        <w:t xml:space="preserve"> </w:t>
-      </w:r>
-      <w:r>
-        <w:t xml:space="preserve">“</w:t>
-      </w:r>
-      <w:r>
-        <w:t xml:space="preserve">He will guide you into all the truth</w:t>
-      </w:r>
-      <w:r>
-        <w:t xml:space="preserve">”</w:t>
-      </w:r>
-      <w:r>
-        <w:t xml:space="preserve"> </w:t>
-      </w:r>
-      <w:r>
-        <w:t xml:space="preserve">(John 16,13). It is the Holy Spirit’s prerogative to convict and convince.</w:t>
+        <w:t xml:space="preserve">, i nie są absolutne z bardzo ważnego powodu. Suwerenny Stwórca celowo nie pozwala, by dowody były absolutne, ponieważ wtedy nie byłoby prawdziwej próby. Stwórca wymaga, aby ludzie wybierali między dobrem a złem, a wybór ten nie może być wymuszony. Tej ostatniej nocy, w górnej sali, Suwerenny Jezus odniósł się do Ducha Świętego jako „Ducha Prawdy” i oświadczył, że „On was poprowadzi we wszelką prawdę” (Jana 16,13). Jest to przywilej Ducha Świętego, aby uświadamiać i przekonywać.</w:t>
       </w:r>
     </w:p>
     <w:sectPr/>

</xml_diff>

<commit_message>
Distinguish between ilumination and inspiration
</commit_message>
<xml_diff>
--- a/build/docx/Bog-zachowal-swoj-Tekst-Wilbur-Pickering.docx
+++ b/build/docx/Bog-zachowal-swoj-Tekst-Wilbur-Pickering.docx
@@ -1772,7 +1772,38 @@
         <w:pStyle w:val="BodyText"/>
       </w:pPr>
       <w:r>
-        <w:t xml:space="preserve">Z drugiej strony, sam Salomon nie twierdzi tego samego o Księdze Koheleta, innej księdze, którą napisał. Drugi werset: „Marność nad marnościami, mówi kaznodzieja, marność nad marnościami, wszystko jest marnością”, oczywiście nie zgadza się z resztą Biblii. Służenie Bogu nie jest marnością, zbawienie w Chrystusie nie jest marnością i tak dalej. Rzeczywiście, Salomon otwarcie deklaruje, w jaki sposób powstała ta księga: „Nastawiłem serce swoje aby szukało i znajdowało mądrością” (1,13), „Rozmawiałem z sercem swoim” (1,16), „Nastawiłem serce swoje na poznanie mądrości i szaleństwa i głupoty” (1,17), „Szukałem w sercu swoim, jak zaspokoić ciało swe” (2,3). Księga wyraźnie jest próbą zrozumienia życia i świata poprzez czysto humanistyczną analizę, z pominięciem Suwerennego Stwórcy. Takiej analizy podjął się człowiek, który był bardzo inteligentny. Przyjmuję, że księga została włączona do kanonu dokładnie po to, aby pokazać, do jakiego wniosku czysto humanistyczna analiza musi doprowadzić — do pustki i rozpaczy. Jednakże, autor podsumował księgę poprzez stwierdzenie prawdziwej prawdy, aby nikt nie został zwiedziony: „Posłuchajmy więc wniosku całej tej sprawy: Bój się Boga i przestrzegaj Jego przykazań, bo to jest wszystko u człowieka. Bóg bowiem przywiedzie pod osąd każde dzieło, w tym każdą tajemnicę, czy to dobrą, czy złą”.</w:t>
+        <w:t xml:space="preserve">Z drugiej strony, sam Salomon nie twierdzi tego samego o Księdze Koheleta, innej księdze, którą napisał. Drugi werset: „Marność nad marnościami, mówi kaznodzieja, marność nad marnościami, wszystko jest marnością”, oczywiście nie zgadza się z resztą Biblii. Służenie Bogu nie jest marnością, zbawienie w Chrystusie nie jest marnością i tak dalej. Rzeczywiście, Salomon otwarcie deklaruje, w jaki sposób powstała ta księga: „Nastawiłem serce swoje, aby szukało i znajdowało mądrością” (1,13), „Rozmawiałem z sercem swoim” (1,16), „Nastawiłem serce swoje na poznanie mądrości i szaleństwa i głupoty” (1,17), „Szukałem w sercu swoim, jak zaspokoić ciało swe” (2,3). Księga wyraźnie jest próbą zrozumienia życia i świata poprzez czysto humanistyczną analizę, z pominięciem Suwerennego Stwórcy. Takiej analizy podjął się człowiek, który był bardzo inteligentny. Przyjmuję, że księga została włączona do kanonu dokładnie po to, aby pokazać, do jakiego wniosku czysto humanistyczna analiza musi doprowadzić — do pustki i rozpaczy. Jednakże, autor podsumował księgę poprzez stwierdzenie prawdziwej prawdy, aby nikt nie został zwiedziony: „Posłuchajmy więc wniosku całej tej sprawy: Bój się Boga i przestrzegaj Jego przykazań, bo to jest wszystko u człowieka. Bóg bowiem przywiedzie pod osąd każde dzieło, w tym każdą tajemnicę, czy to dobrą, czy złą”.</w:t>
+      </w:r>
+    </w:p>
+    <w:p>
+      <w:pPr>
+        <w:pStyle w:val="BodyText"/>
+      </w:pPr>
+      <w:r>
+        <w:rPr>
+          <w:i/>
+        </w:rPr>
+        <w:t xml:space="preserve">Oświecenie</w:t>
+      </w:r>
+    </w:p>
+    <w:p>
+      <w:pPr>
+        <w:pStyle w:val="BodyText"/>
+      </w:pPr>
+      <w:r>
+        <w:t xml:space="preserve">Twierdzę, że ważne jest, abyśmy rozróżniali między natchnieniem a oświeceniem w odniesieniu do Pisma Świętego. Natchnienie odnosi się do pisania materiałów biblijnych, a oświecenie odnosi się do interpretacji materiałów biblijnych. Zarówno natchnienie, jak i oświecenie są dziełem Ducha Świętego. Oświecenie jest zazwyczaj zarezerwowane dla tych, którzy zostali odrodzeni. „Człowiek zaś duszewny</w:t>
+      </w:r>
+      <w:r>
+        <w:rPr>
+          <w:rStyle w:val="FootnoteReference"/>
+        </w:rPr>
+        <w:footnoteReference w:id="77"/>
+      </w:r>
+      <w:r>
+        <w:t xml:space="preserve"> </w:t>
+      </w:r>
+      <w:r>
+        <w:t xml:space="preserve">nie przyjmuje rzeczy Ducha Bożego, bo są dla niego głupstwem, zaiste, nie może ich zrozumieć, ponieważ są one duchowo rozróżniane” (1 List do Koryntian 2,14). Tak właśnie mówi Tekst. Osoba „duszewna” nie jest w stanie pojąć spraw duchowych, co brzmi raczej jak wada wrodzona. Konkretne fakty zawarte w zapisach historycznych mogą być zrozumiane przez każdego. To, że Dawid zabił Goliata, jest faktem zrozumiałym dla każdego. Jednak zrozumienie celu Ducha Świętego stojącego za natchnionym stwierdzeniem zależy od oświecenia, a aby je otrzymać, trzeba być duchowym (1 Kor 2,15).</w:t>
       </w:r>
     </w:p>
     <w:sectPr/>
@@ -2734,6 +2765,31 @@
       </w:r>
       <w:r>
         <w:t xml:space="preserve">https://pl.wikipedia.org/wiki/Kantyczka</w:t>
+      </w:r>
+    </w:p>
+  </w:footnote>
+  <w:footnote w:id="77">
+    <w:p>
+      <w:pPr>
+        <w:pStyle w:val="FootnoteText"/>
+      </w:pPr>
+      <w:r>
+        <w:rPr>
+          <w:rStyle w:val="FootnoteReference"/>
+        </w:rPr>
+        <w:footnoteRef/>
+      </w:r>
+      <w:r>
+        <w:t xml:space="preserve"> </w:t>
+      </w:r>
+      <w:r>
+        <w:t xml:space="preserve">Duszewność (ang. soulishness) – działanie w sferze religii poprzez nieprzemienioną przez współpracę z łaską Bożą aktywność naturalnych władz duszy: rozumu, woli, pamięci i uczuć oraz mylące uważanie tego za autentyczne życie wiarą wypływające z ducha ludzkiego złączonego z Trójcą Świętą. [przyp. tłum.]</w:t>
+      </w:r>
+      <w:r>
+        <w:br/>
+      </w:r>
+      <w:r>
+        <w:t xml:space="preserve">https://pl.wikipedia.org/wiki/Duszewno%C5%9B%C4%87</w:t>
       </w:r>
     </w:p>
   </w:footnote>

</xml_diff>

<commit_message>
Reorganize table of contents
</commit_message>
<xml_diff>
--- a/build/docx/Bog-zachowal-swoj-Tekst-Wilbur-Pickering.docx
+++ b/build/docx/Bog-zachowal-swoj-Tekst-Wilbur-Pickering.docx
@@ -1813,6 +1813,7 @@
       <w:r>
         <w:rPr>
           <w:i/>
+          <w:i/>
         </w:rPr>
         <w:t xml:space="preserve">Kanon</w:t>
       </w:r>
@@ -1869,11 +1870,13 @@
     </w:p>
     <w:p>
       <w:pPr>
-        <w:pStyle w:val="BodyText"/>
-      </w:pPr>
-      <w:r>
-        <w:t xml:space="preserve">Inspiration is a result or quality of Revelation—with that statement we are affirming that the Sovereign Creator decided to transmit some objective information to the human race. If the Creator was only concerned to transmit information to a given individual, or group, at a given point in time, for a specific purpose, it could be done orally. But if His purpose was to reach a sequence of generations (up to a thousand of them, 1 Chronicles 16,15), then the appropriate form would be in writing. Now then, if the Creator intended that His Revelation should arrive intact, or at least entire and in reliable condition, to the XXI century, He would absolutely have to watch over the process of transmission down through the centuries. He would have to forbid the irrecoverable loss of any genuine material, as well as forbid any unrecognizable insertion of spurious material. The original wording should be available, in whatever generation, to persons who were sufficiently interested in having that wording that they would pay the necessary price (time, travel, money) to obtain it. (In general, people would be satisfied with the wording they had, so long as they regarded it to be reliable.) So then, a person who believes in the divine inspiration of the NT, for example, should also believe in the divine preservation of the NT—it is a question of logic. But what about the historical evidences, do they agree with our logic, or do they not? To that question I now turn.</w:t>
-      </w:r>
+        <w:pStyle w:val="Heading2"/>
+      </w:pPr>
+      <w:bookmarkStart w:id="80" w:name="the-historical-evidence-for-preservation"/>
+      <w:r>
+        <w:t xml:space="preserve">The Historical Evidence for Preservation</w:t>
+      </w:r>
+      <w:bookmarkEnd w:id="80"/>
     </w:p>
     <w:sectPr/>
   </w:body>

</xml_diff>

<commit_message>
Fix copies word translation
</commit_message>
<xml_diff>
--- a/build/docx/Bog-zachowal-swoj-Tekst-Wilbur-Pickering.docx
+++ b/build/docx/Bog-zachowal-swoj-Tekst-Wilbur-Pickering.docx
@@ -1959,7 +1959,7 @@
         <w:footnoteReference w:id="85"/>
       </w:r>
       <w:r>
-        <w:t xml:space="preserve">, produkcja książek w Imperium Rzymskim była powszechna, ale nie istniało coś takiego jak „prawa autorskie”. Gdy tylko książka trafiała do obiegu, stawała się „domeną publiczną” i każdy mógł z niej korzystać oraz wprowadzać w niej zmiany. Jeśli więc Duch Święty chciał chronić dzieła, które natchnął, przed swobodną edycją, co mógł zrobić? Sugeruję, że najbardziej oczywistym sposobem byłoby „opublikowanie” tych dzieł w formie wielu kopii. Dzisiaj pierwszy nakład książki wynosi zazwyczaj tysiące egzemplarzy, ale w tamtych czasach każda kopia musiała być napisana ręcznie (rękopis).</w:t>
+        <w:t xml:space="preserve">, produkcja książek w Imperium Rzymskim była powszechna, ale nie istniało coś takiego jak „prawa autorskie”. Gdy tylko książka trafiała do obiegu, stawała się „domeną publiczną” i każdy mógł z niej korzystać oraz wprowadzać w niej zmiany. Jeśli więc Duch Święty chciał chronić dzieła, które natchnął, przed swobodną edycją, co mógł zrobić? Sugeruję, że najbardziej oczywistym sposobem byłoby „opublikowanie” tych dzieł w formie wielu egzemplarzy. Dzisiaj pierwszy nakład książki wynosi zazwyczaj tysiące egzemplarzy, ale w tamtych czasach każdy egzemplarz musiał być napisany ręcznie (rękopis).</w:t>
       </w:r>
     </w:p>
     <w:p>
@@ -1979,31 +1979,132 @@
         <w:t xml:space="preserve"> </w:t>
       </w:r>
       <w:r>
-        <w:t xml:space="preserve">Jednakże papirus nie wytrzymuje częstego używania, a do roku 38 było wiele zgromadzeń chrześcijańskich na samym na terytorium żydowskim, nie wspominając o innych miejscach. Jeśli Duch Święty zamierzał, aby pisma Nowego Testamentu miały szeroki obieg, co wydaje się oczywiste, konieczne byłoby zacząć od wielu kopii.</w:t>
-      </w:r>
-    </w:p>
-    <w:p>
-      <w:pPr>
-        <w:pStyle w:val="BodyText"/>
-      </w:pPr>
-      <w:r>
-        <w:t xml:space="preserve">Jeden egzemplarz Ewangelii Mateusza rozpadłby się, zanim dotarłby do dwudziestego zgromadzenia (gdyby był na papirusie).</w:t>
-      </w:r>
-    </w:p>
-    <w:p>
-      <w:pPr>
-        <w:pStyle w:val="BodyText"/>
-      </w:pPr>
-      <w:r>
-        <w:t xml:space="preserve">Ale dlaczego nalegam na papirus zamiast pergaminu? Cóż, pojedyncza kopia Ewangelii Mateusza wymagałaby około piętnastu owiec lub kóz, zatem kto mógłby sobie pozwolić na wiele kopii? Niemniej jednak oryginalna kopia mogła rzeczywiście zostać sporządzona na pergaminie z dwóch powodów: jeśli oryginalna kopia miała być przechowywana w celu kontroli jakości, powinna być sporządzona na trwałym materiale, jeśli wiele kopii oryginalnej kopii miało zostać sporządzonych przed udostępnieniem publicznie, oryginalna kopia na papirusie mogłaby nie przetrwać.</w:t>
-      </w:r>
-    </w:p>
-    <w:p>
-      <w:pPr>
-        <w:pStyle w:val="BodyText"/>
-      </w:pPr>
-      <w:r>
-        <w:t xml:space="preserve">But why do I insist on papyrus instead of parchment? Well, a single copy of Matthew would represent around fifteen sheep or goats, on that basis, who could afford multiple copies? That said, however, the master copy may indeed have been done on parchment, for two reasons: if a master copy was to be kept, for quality control, it should be on durable material, if multiple copies of the master copy were to be made before turning it loose to the public, a master copy on papyrus could not last.</w:t>
+        <w:t xml:space="preserve">Jednakże papirus nie wytrzymuje częstego używania, a do roku 38 było wiele chrześcijańskich zborów na samym na terytorium żydowskim, nie wspominając o innych miejscach. Jeśli Duch Święty zamierzał, aby pisma Nowego Testamentu miały szeroki obieg, co wydaje się oczywiste, konieczne byłoby zacząć od wielu egzemplarzy.</w:t>
+      </w:r>
+    </w:p>
+    <w:p>
+      <w:pPr>
+        <w:pStyle w:val="BodyText"/>
+      </w:pPr>
+      <w:r>
+        <w:t xml:space="preserve">Jeden egzemplarz Ewangelii Mateusza rozpadłby się, zanim dotarłby do dwudziestego zboru (gdyby był na papirusie).</w:t>
+      </w:r>
+    </w:p>
+    <w:p>
+      <w:pPr>
+        <w:pStyle w:val="BodyText"/>
+      </w:pPr>
+      <w:r>
+        <w:t xml:space="preserve">Ale dlaczego nalegam na papirus zamiast pergaminu? Cóż, pojedynczy egzemplarz Ewangelii Mateusza wymagałby około piętnastu owiec lub kóz, zatem kto mógłby sobie pozwolić na wiele kopii? Niemniej jednak, oryginalny egzemplarz mógł rzeczywiście zostać wykonany na pergaminie z dwóch powodów:</w:t>
+      </w:r>
+    </w:p>
+    <w:p>
+      <w:pPr>
+        <w:numPr>
+          <w:ilvl w:val="0"/>
+          <w:numId w:val="1006"/>
+        </w:numPr>
+        <w:pStyle w:val="Compact"/>
+      </w:pPr>
+      <w:r>
+        <w:t xml:space="preserve">jeśli oryginalny egzemplarz miał być przechowywany, w celu kontroli jakości, powinien być wykonany na trwałym materiale</w:t>
+      </w:r>
+    </w:p>
+    <w:p>
+      <w:pPr>
+        <w:numPr>
+          <w:ilvl w:val="0"/>
+          <w:numId w:val="1006"/>
+        </w:numPr>
+        <w:pStyle w:val="Compact"/>
+      </w:pPr>
+      <w:r>
+        <w:t xml:space="preserve">jeśli wiele kopii oryginalnego egzemplarza miało zostać sporządzonych przed udostępnieniem publicznie, oryginalny egzemplarz na papirusie mógłby nie przetrwać</w:t>
+      </w:r>
+    </w:p>
+    <w:p>
+      <w:pPr>
+        <w:pStyle w:val="FirstParagraph"/>
+      </w:pPr>
+      <w:r>
+        <w:t xml:space="preserve">Pomysł wydania książki w wielu egzemplarzach można wywnioskować z Listów. 2 List do Koryntian został napisany do „kościoła Bożego, który jest w Koryncie, wraz ze wszystkimi świętymi, którzy są w całej Achai” (werset 1). Ile zborów było „w całej Achai”? Czy Paweł myślał o wielu egzemplarzach?</w:t>
+      </w:r>
+    </w:p>
+    <w:p>
+      <w:pPr>
+        <w:pStyle w:val="BodyText"/>
+      </w:pPr>
+      <w:r>
+        <w:t xml:space="preserve">The idea of publishing a book in the form of multiple copies may be inferred from the Epistles. 2 Corinthians was written to</w:t>
+      </w:r>
+      <w:r>
+        <w:t xml:space="preserve"> </w:t>
+      </w:r>
+      <w:r>
+        <w:t xml:space="preserve">“</w:t>
+      </w:r>
+      <w:r>
+        <w:t xml:space="preserve">the church of God which is at Corinth, with all the saints who are in all Achaia</w:t>
+      </w:r>
+      <w:r>
+        <w:t xml:space="preserve">”</w:t>
+      </w:r>
+      <w:r>
+        <w:t xml:space="preserve"> </w:t>
+      </w:r>
+      <w:r>
+        <w:t xml:space="preserve">(verse 1). How many congregations would there have been</w:t>
+      </w:r>
+      <w:r>
+        <w:t xml:space="preserve"> </w:t>
+      </w:r>
+      <w:r>
+        <w:t xml:space="preserve">“</w:t>
+      </w:r>
+      <w:r>
+        <w:t xml:space="preserve">in all Achaia</w:t>
+      </w:r>
+      <w:r>
+        <w:t xml:space="preserve">”</w:t>
+      </w:r>
+      <w:r>
+        <w:t xml:space="preserve">? Was Paul thinking of multiple copies? 1 Corinthians was addressed to</w:t>
+      </w:r>
+      <w:r>
+        <w:t xml:space="preserve"> </w:t>
+      </w:r>
+      <w:r>
+        <w:t xml:space="preserve">“</w:t>
+      </w:r>
+      <w:r>
+        <w:t xml:space="preserve">all those everywhere who call on the name of our Lord Jesus Christ</w:t>
+      </w:r>
+      <w:r>
+        <w:t xml:space="preserve">”</w:t>
+      </w:r>
+      <w:r>
+        <w:t xml:space="preserve"> </w:t>
+      </w:r>
+      <w:r>
+        <w:t xml:space="preserve">(verse 2). Now how many copies would that take? Galatians was written to</w:t>
+      </w:r>
+      <w:r>
+        <w:t xml:space="preserve"> </w:t>
+      </w:r>
+      <w:r>
+        <w:t xml:space="preserve">“</w:t>
+      </w:r>
+      <w:r>
+        <w:t xml:space="preserve">the churches of Galatia</w:t>
+      </w:r>
+      <w:r>
+        <w:t xml:space="preserve">”</w:t>
+      </w:r>
+      <w:r>
+        <w:t xml:space="preserve"> </w:t>
+      </w:r>
+      <w:r>
+        <w:t xml:space="preserve">(verse 2). Could a single copy get to all of them?</w:t>
       </w:r>
     </w:p>
     <w:sectPr/>
@@ -3500,6 +3601,9 @@
     <w:lvlOverride w:ilvl="8">
       <w:startOverride w:val="1"/>
     </w:lvlOverride>
+  </w:num>
+  <w:num w:numId="1006">
+    <w:abstractNumId w:val="991"/>
   </w:num>
 </w:numbering>
 </file>

</xml_diff>

<commit_message>
Write what you see
</commit_message>
<xml_diff>
--- a/build/docx/Bog-zachowal-swoj-Tekst-Wilbur-Pickering.docx
+++ b/build/docx/Bog-zachowal-swoj-Tekst-Wilbur-Pickering.docx
@@ -2146,84 +2146,7 @@
         <w:pStyle w:val="BodyText"/>
       </w:pPr>
       <w:r>
-        <w:t xml:space="preserve">Jeśli nie pierwsza księga, to może ostatnia? Rozważ Księgę Objawienia 1,10-11. „Byłem w duchu w dzień Pański i usłyszałem za sobą głos, głośny jak trąba, mówiący: «Napisz co widzisz w księdze i wyślij ją do siedmiu kościołów: do Efezu, do Smyrny, do Pergamonu, do Tiatyr, do Sardes, do Filadelfii i do Laodycei»”. Zwróć uwagę, że ma on zapisać co widzi, a nie co jedynie słyszy (siedem listów zostało mu podyktowanych, nie „widział” ich). Ma wysłać to, co zapisze, do siedmiu kościołów, a oczywistym sposobem na to byłoby wysłanie oddzielnej kopii do każdego kościoła. W takim przypadku Księga Objawienia została „opublikowana” w co najmniej siedmiu egzemplarzach (być może zachował jeden egzemplarz dla siebie).</w:t>
-      </w:r>
-    </w:p>
-    <w:p>
-      <w:pPr>
-        <w:pStyle w:val="BodyText"/>
-      </w:pPr>
-      <w:r>
-        <w:t xml:space="preserve">If not the first book, how about the last book? Consider Revelation 1,10-11.</w:t>
-      </w:r>
-      <w:r>
-        <w:t xml:space="preserve"> </w:t>
-      </w:r>
-      <w:r>
-        <w:t xml:space="preserve">“</w:t>
-      </w:r>
-      <w:r>
-        <w:t xml:space="preserve">I was in spirit on the Lord’s day and I heard a voice behind me, loud as a trumpet, saying,</w:t>
-      </w:r>
-      <w:r>
-        <w:t xml:space="preserve"> </w:t>
-      </w:r>
-      <w:r>
-        <w:t xml:space="preserve">‘</w:t>
-      </w:r>
-      <w:r>
-        <w:t xml:space="preserve">Write what you see in a book and send it to the seven churches: to Ephesus, to Smyrna, to Pergamos, to Thyatira, to Sardis, to Philadelphia and to Laodicea</w:t>
-      </w:r>
-      <w:r>
-        <w:t xml:space="preserve">’</w:t>
-      </w:r>
-      <w:r>
-        <w:t xml:space="preserve">.</w:t>
-      </w:r>
-      <w:r>
-        <w:t xml:space="preserve">”</w:t>
-      </w:r>
-      <w:r>
-        <w:t xml:space="preserve"> </w:t>
-      </w:r>
-      <w:r>
-        <w:t xml:space="preserve">Note that he is to write what he sees, not what he merely hears (the seven letters were dictated to him, he didn’t</w:t>
-      </w:r>
-      <w:r>
-        <w:t xml:space="preserve"> </w:t>
-      </w:r>
-      <w:r>
-        <w:t xml:space="preserve">‘</w:t>
-      </w:r>
-      <w:r>
-        <w:t xml:space="preserve">see</w:t>
-      </w:r>
-      <w:r>
-        <w:t xml:space="preserve">’</w:t>
-      </w:r>
-      <w:r>
-        <w:t xml:space="preserve"> </w:t>
-      </w:r>
-      <w:r>
-        <w:t xml:space="preserve">them). He is to send what he writes to the seven churches, the obvious way to do that would be to send a separate copy to each church. In that event Revelation was</w:t>
-      </w:r>
-      <w:r>
-        <w:t xml:space="preserve"> </w:t>
-      </w:r>
-      <w:r>
-        <w:t xml:space="preserve">‘</w:t>
-      </w:r>
-      <w:r>
-        <w:t xml:space="preserve">published</w:t>
-      </w:r>
-      <w:r>
-        <w:t xml:space="preserve">’</w:t>
-      </w:r>
-      <w:r>
-        <w:t xml:space="preserve"> </w:t>
-      </w:r>
-      <w:r>
-        <w:t xml:space="preserve">in at least seven copies (he may have kept a copy for himself).</w:t>
+        <w:t xml:space="preserve">Jeśli nie pierwsza księga, to może ostatnia? Rozważ Księgę Objawienia 1,10-11. „Byłem w duchu w dzień Pański i usłyszałem za sobą głos, głośny jak trąba, mówiący: «Napisz, co widzisz, w księdze i wyślij ją do siedmiu kościołów: do Efezu, do Smyrny, do Pergamonu, do Tiatyr, do Sardes, do Filadelfii i do Laodycei»”. Zwróć uwagę, że ma on zapisać co widzi, a nie to, co jedynie słyszy (siedem listów zostało mu podyktowanych, nie „widział” ich). Ma wysłać to, co zapisze, do siedmiu kościołów, a oczywistym sposobem na to byłoby wysłanie oddzielnej kopii do każdego kościoła. W takim przypadku Księga Objawienia została „opublikowana” w co najmniej siedmiu egzemplarzach (być może zachował jeden egzemplarz dla siebie).</w:t>
       </w:r>
     </w:p>
     <w:bookmarkEnd w:id="94"/>

</xml_diff>

<commit_message>
Luke on a level with Moses
</commit_message>
<xml_diff>
--- a/build/docx/Bog-zachowal-swoj-Tekst-Wilbur-Pickering.docx
+++ b/build/docx/Bog-zachowal-swoj-Tekst-Wilbur-Pickering.docx
@@ -2467,75 +2467,7 @@
         <w:pStyle w:val="BodyText"/>
       </w:pPr>
       <w:r>
-        <w:t xml:space="preserve">Teraz rozważę kilka wersetów, w których jeden apostoł rozpoznaje, że inny pisze Pismo Święte. Zacznę od 1 Listu do Tymoteusza 5,18. „Albowiem Pismo Święte mówi: «Nie będziesz zakładał kagańca wołowi, gdy młóci zboże» i «Robotnik jest godzien swojej zapłaty»”. Część dotycząca wołu jest cytatem z Księgi Powtórzonego Prawa 25,4: zdecydowanie Pismo Święte, ale część dotycząca robotnika jest cytatem z Ewangelii Łukasza 10,7! No, to jest bardzo pouczające. Paweł, były faryzeusz, zapewne przypisywał najwyższy poziom natchnienia pięciu księgom Prawa, więc spodziewamy się, że nazwie Księgę Powtórzonego Prawa Pismem Świętym. Jednak to, że postawił Łukasza na równi z Mojżeszem, jest trochę niesamowite. Chociaż między „opublikowaniem” Łukasza a napisaniem 1 Listu do Tymoteusza, mogło minąć prawie piętnaście lat, Łukasz został uznany i ogłoszony przez autorytet apostolski za Pismo Święte niedługo po tym, jak trafił do druku, że tak powiem. Dla człowieka, który kiedyś był surowym Faryzeuszem, postawienie Łukasza (wciąż żyjącego) na równi z Mojżeszem jest zdumiewające, wymagałoby to kierownictwa Ducha Świętego. Rzeczywiście, jeśli Paweł napisał ten list pod natchnieniem Ducha Świętego, jak wierzę, to Sam Bóg ogłasza Ewangelię Łukasza Pismem Świętym!</w:t>
-      </w:r>
-    </w:p>
-    <w:p>
-      <w:pPr>
-        <w:pStyle w:val="BodyText"/>
-      </w:pPr>
-      <w:r>
-        <w:t xml:space="preserve">Now I will consider a few verses where one apostle recognizes that another is writing Scripture. I begin with 1 Timothy 5,18.</w:t>
-      </w:r>
-      <w:r>
-        <w:t xml:space="preserve"> </w:t>
-      </w:r>
-      <w:r>
-        <w:t xml:space="preserve">“</w:t>
-      </w:r>
-      <w:r>
-        <w:t xml:space="preserve">For the Scripture says:</w:t>
-      </w:r>
-      <w:r>
-        <w:t xml:space="preserve"> </w:t>
-      </w:r>
-      <w:r>
-        <w:t xml:space="preserve">‘</w:t>
-      </w:r>
-      <w:r>
-        <w:t xml:space="preserve">You shall not muzzle an ox while it treads out grain</w:t>
-      </w:r>
-      <w:r>
-        <w:t xml:space="preserve">’</w:t>
-      </w:r>
-      <w:r>
-        <w:t xml:space="preserve">, and</w:t>
-      </w:r>
-      <w:r>
-        <w:t xml:space="preserve"> </w:t>
-      </w:r>
-      <w:r>
-        <w:t xml:space="preserve">‘</w:t>
-      </w:r>
-      <w:r>
-        <w:t xml:space="preserve">The worker is worthy of his wages</w:t>
-      </w:r>
-      <w:r>
-        <w:t xml:space="preserve">’</w:t>
-      </w:r>
-      <w:r>
-        <w:t xml:space="preserve">”</w:t>
-      </w:r>
-      <w:r>
-        <w:t xml:space="preserve">. The part about the ox is a quote from Deuteronomy 25,4: definitely Scripture, but the part about the worker is a quote from Luke 10,7! Now this is very instructive. Paul, a former Pharisee, presumably ascribed the highest level of inspiration to the five books of the Law, so we expect him to call Deuteronomy Scripture. But for him to place Luke on a par with Moses is little short of incredible. Although there may have been close to fifteen years between the</w:t>
-      </w:r>
-      <w:r>
-        <w:t xml:space="preserve"> </w:t>
-      </w:r>
-      <w:r>
-        <w:t xml:space="preserve">‘</w:t>
-      </w:r>
-      <w:r>
-        <w:t xml:space="preserve">publishing</w:t>
-      </w:r>
-      <w:r>
-        <w:t xml:space="preserve">’</w:t>
-      </w:r>
-      <w:r>
-        <w:t xml:space="preserve"> </w:t>
-      </w:r>
-      <w:r>
-        <w:t xml:space="preserve">of Luke and the writing of 1 Timothy, Luke was recognized and declared by apostolic authority to be Scripture not long after it came off the press, so to speak. For a man who was once a strict Pharisee to put Luke (still alive) on a level with Moses is astounding, it would have required the direction of the Holy Spirit. Indeed, if Paul wrote this letter under the inspiration of the Holy Spirit, as I believe, then God Himself is declaring Luke to be Scripture!</w:t>
+        <w:t xml:space="preserve">Teraz rozważę kilka wersetów, w których jeden apostoł rozpoznaje, że inny pisze Pismo Święte. Zacznę od 1 Listu do Tymoteusza 5,18. „Albowiem Pismo Święte mówi: «Nie będziesz zakładał kagańca wołowi, gdy młóci zboże» i «Robotnik jest godzien swojej zapłaty»”. Część dotycząca wołu jest cytatem z Księgi Powtórzonego Prawa 25,4: zdecydowanie Pismo Święte, ale część dotycząca robotnika jest cytatem z Ewangelii Łukasza 10,7! No, to jest bardzo pouczające. Paweł, były faryzeusz, zapewne przypisywał najwyższy poziom natchnienia pięciu księgom Prawa, więc spodziewamy się, że nazwie Księgę Powtórzonego Prawa Pismem Świętym. Jednak to, że postawił Łukasza na równi z Mojżeszem, jest trochę niesamowite. Chociaż między „opublikowaniem” Łukasza a napisaniem 1 Listu do Tymoteusza, mogło minąć prawie piętnaście lat, Łukasz został uznany i ogłoszony przez autorytet apostolski za Pismo Święte niedługo po tym, jak trafił do druku, że tak powiem. Dla człowieka, który kiedyś był surowym Faryzeuszem, postawienie Łukasza (wciąż żyjącego) na tym samym poziomie z Mojżeszem jest zdumiewające, wymagałoby to kierownictwa Ducha Świętego. Rzeczywiście, jeśli Paweł napisał ten list pod natchnieniem Ducha Świętego, jak wierzę, to Sam Bóg deklaruje Ewangelię Łukasza Pismem Świętym!</w:t>
       </w:r>
     </w:p>
     <w:p>

</xml_diff>

<commit_message>
Extend from translator section
</commit_message>
<xml_diff>
--- a/build/docx/Bog-zachowal-swoj-Tekst-Wilbur-Pickering.docx
+++ b/build/docx/Bog-zachowal-swoj-Tekst-Wilbur-Pickering.docx
@@ -208,6 +208,54 @@
       </w:pPr>
       <w:r>
         <w:t xml:space="preserve">Choćby to była rzecz najtrudniejsza, jest miła i wielka w oczach moich.</w:t>
+      </w:r>
+    </w:p>
+    <w:p>
+      <w:pPr>
+        <w:pStyle w:val="FirstParagraph"/>
+      </w:pPr>
+      <w:r>
+        <w:t xml:space="preserve">Tłumaczenie stawia wierność oryginałowi ponad płynność współczesnej polszczyzny i tam, gdzie autor używa specyficznych, nienaturalnych dla języka angielskiego zwrotów, tłumaczenie oddaje je na polski w miarę możliwości analogicznie, korzystając również z nienaturalnych sformułowań, dla przykładu zdanie:</w:t>
+      </w:r>
+    </w:p>
+    <w:p>
+      <w:pPr>
+        <w:pStyle w:val="BlockText"/>
+      </w:pPr>
+      <w:r>
+        <w:t xml:space="preserve">It means this: that</w:t>
+      </w:r>
+    </w:p>
+    <w:p>
+      <w:pPr>
+        <w:pStyle w:val="FirstParagraph"/>
+      </w:pPr>
+      <w:r>
+        <w:t xml:space="preserve">przetłumaczono na:</w:t>
+      </w:r>
+    </w:p>
+    <w:p>
+      <w:pPr>
+        <w:pStyle w:val="BlockText"/>
+      </w:pPr>
+      <w:r>
+        <w:t xml:space="preserve">Oznacza to to: że</w:t>
+      </w:r>
+    </w:p>
+    <w:p>
+      <w:pPr>
+        <w:pStyle w:val="FirstParagraph"/>
+      </w:pPr>
+      <w:r>
+        <w:t xml:space="preserve">chociaż bardziej naturalnie brzmiałoby:</w:t>
+      </w:r>
+    </w:p>
+    <w:p>
+      <w:pPr>
+        <w:pStyle w:val="BlockText"/>
+      </w:pPr>
+      <w:r>
+        <w:t xml:space="preserve">Oznacza to, że</w:t>
       </w:r>
     </w:p>
     <w:p>
@@ -2557,111 +2605,7 @@
         <w:pStyle w:val="BodyText"/>
       </w:pPr>
       <w:r>
-        <w:t xml:space="preserve">List Barnaby, różnie datowany na lata 70-135 n.e., mówi w 4,14: „bądźmy ostrożni, aby nie stało się, jak jest napisane, powinno być z nami znalezione, że «wielu jest powołanych, ale niewielu wybranych»”. Wydaje się, że jest to odniesienie do Ewangelii Mateusza 22,14 (lub 20,16), a wyrażenie „jak jest napisane” można uczciwie przyjąć jako termin techniczny odnoszący się do Pisma Świętego. W wersecie 5,9 znajduje się cytat z Ewangelii Mateusza 9,13 (lub Marka 2,17 lub Łukasza 5,32). W 13,7 znajduje się luźny cytat z Listu do Rzymian 4,11-12, którego słowa zostały przypisane Bogu. Podobnie w 15,4 znajdujemy: „Zwróćcie uwagę, dzieci, co oznacza «skończył w sześć dni». Oznacza to, to: że Pan zakończy wszystko w sześć tysięcy lat, ponieważ dzień u Niego oznacza tysiąc lat. A On Sam jest moim świadkiem, mówiąc: «Oto dzień Pański będzie jak tysiąc lat»”.</w:t>
-      </w:r>
-    </w:p>
-    <w:p>
-      <w:pPr>
-        <w:pStyle w:val="BodyText"/>
-      </w:pPr>
-      <w:r>
-        <w:t xml:space="preserve">The Epistle of Barnabas, variously dated from AD 70 to 135, says in 4,14,</w:t>
-      </w:r>
-      <w:r>
-        <w:t xml:space="preserve"> </w:t>
-      </w:r>
-      <w:r>
-        <w:t xml:space="preserve">“</w:t>
-      </w:r>
-      <w:r>
-        <w:t xml:space="preserve">let us be careful lest, as it is written, it should be found with us that</w:t>
-      </w:r>
-      <w:r>
-        <w:t xml:space="preserve"> </w:t>
-      </w:r>
-      <w:r>
-        <w:t xml:space="preserve">‘</w:t>
-      </w:r>
-      <w:r>
-        <w:t xml:space="preserve">many are called but few chosen</w:t>
-      </w:r>
-      <w:r>
-        <w:t xml:space="preserve">’</w:t>
-      </w:r>
-      <w:r>
-        <w:t xml:space="preserve">.</w:t>
-      </w:r>
-      <w:r>
-        <w:t xml:space="preserve">”</w:t>
-      </w:r>
-      <w:r>
-        <w:t xml:space="preserve"> </w:t>
-      </w:r>
-      <w:r>
-        <w:t xml:space="preserve">The reference seems to be to Matthew 22,14 (or 20,16) and the phrase</w:t>
-      </w:r>
-      <w:r>
-        <w:t xml:space="preserve"> </w:t>
-      </w:r>
-      <w:r>
-        <w:t xml:space="preserve">“</w:t>
-      </w:r>
-      <w:r>
-        <w:t xml:space="preserve">as it is written</w:t>
-      </w:r>
-      <w:r>
-        <w:t xml:space="preserve">”</w:t>
-      </w:r>
-      <w:r>
-        <w:t xml:space="preserve"> </w:t>
-      </w:r>
-      <w:r>
-        <w:t xml:space="preserve">may fairly be taken as a technical expression referring to Scripture. In 5,9 there is a quote from Matthew 9,13 (or Mark 2,17 or Luke 5,32). In 13,7 there is a loose quote from Romans 4,11-12, which words are put in God’s mouth. Similarly, in 15,4 we find:</w:t>
-      </w:r>
-      <w:r>
-        <w:t xml:space="preserve"> </w:t>
-      </w:r>
-      <w:r>
-        <w:t xml:space="preserve">“</w:t>
-      </w:r>
-      <w:r>
-        <w:t xml:space="preserve">Note, children, what</w:t>
-      </w:r>
-      <w:r>
-        <w:t xml:space="preserve"> </w:t>
-      </w:r>
-      <w:r>
-        <w:t xml:space="preserve">‘</w:t>
-      </w:r>
-      <w:r>
-        <w:t xml:space="preserve">he ended in six days</w:t>
-      </w:r>
-      <w:r>
-        <w:t xml:space="preserve">’</w:t>
-      </w:r>
-      <w:r>
-        <w:t xml:space="preserve"> </w:t>
-      </w:r>
-      <w:r>
-        <w:t xml:space="preserve">means. It means this: that the Lord will make an end of everything in six thousand years,for a day with Him means a thousand years. And He Himself is my witness, saying:</w:t>
-      </w:r>
-      <w:r>
-        <w:t xml:space="preserve"> </w:t>
-      </w:r>
-      <w:r>
-        <w:t xml:space="preserve">‘</w:t>
-      </w:r>
-      <w:r>
-        <w:t xml:space="preserve">Behold, the day of the Lord shall be as a thousand years</w:t>
-      </w:r>
-      <w:r>
-        <w:t xml:space="preserve">’</w:t>
-      </w:r>
-      <w:r>
-        <w:t xml:space="preserve">.</w:t>
-      </w:r>
-      <w:r>
-        <w:t xml:space="preserve">”</w:t>
+        <w:t xml:space="preserve">List Barnaby, różnie datowany na lata 70-135 n.e., mówi w 4,14: „bądźmy ostrożni, aby nie stało się, jak jest napisane, powinno być z nami znalezione, że «wielu jest powołanych, ale niewielu wybranych»”. Wydaje się, że jest to odniesienie do Ewangelii Mateusza 22,14 (lub 20,16), a wyrażenie „jak jest napisane” można uczciwie przyjąć jako termin techniczny odnoszący się do Pisma Świętego. W wersecie 5,9 znajduje się cytat z Ewangelii Mateusza 9,13 (lub Marka 2,17 lub Łukasza 5,32). W 13,7 znajduje się luźny cytat z Listu do Rzymian 4,11-12, którego słowa zostały przypisane Bogu. Podobnie w 15,4 znajdujemy: „Zwróćcie uwagę, dzieci, co oznacza «skończył w sześć dni». Oznacza to to: że Pan zakończy wszystko w sześć tysięcy lat, ponieważ dzień u Niego oznacza tysiąc lat. A On Sam jest moim świadkiem, mówiąc: «Oto dzień Pański będzie jak tysiąc lat»”.</w:t>
       </w:r>
     </w:p>
     <w:bookmarkEnd w:id="105"/>

</xml_diff>

<commit_message>
Seven letters of Ignatius
</commit_message>
<xml_diff>
--- a/build/docx/Bog-zachowal-swoj-Tekst-Wilbur-Pickering.docx
+++ b/build/docx/Bog-zachowal-swoj-Tekst-Wilbur-Pickering.docx
@@ -740,7 +740,7 @@
       </w:r>
     </w:p>
     <w:bookmarkEnd w:id="36"/>
-    <w:bookmarkStart w:id="108" w:name="część-i-dowody-historyczne"/>
+    <w:bookmarkStart w:id="109" w:name="część-i-dowody-historyczne"/>
     <w:p>
       <w:pPr>
         <w:pStyle w:val="Heading1"/>
@@ -1934,7 +1934,7 @@
     </w:p>
     <w:bookmarkEnd w:id="85"/>
     <w:bookmarkEnd w:id="86"/>
-    <w:bookmarkStart w:id="107" w:name="historyczne-dowody-na-zachowanie"/>
+    <w:bookmarkStart w:id="108" w:name="historyczne-dowody-na-zachowanie"/>
     <w:p>
       <w:pPr>
         <w:pStyle w:val="Heading2"/>
@@ -2206,7 +2206,7 @@
       </w:r>
     </w:p>
     <w:bookmarkEnd w:id="94"/>
-    <w:bookmarkStart w:id="106" w:name="X2567adac6f25933c916ef36242b5d7814bc2aed"/>
+    <w:bookmarkStart w:id="107" w:name="X2567adac6f25933c916ef36242b5d7814bc2aed"/>
     <w:p>
       <w:pPr>
         <w:pStyle w:val="Heading3"/>
@@ -2624,9 +2624,49 @@
         <w:t xml:space="preserve">Drugi wiek</w:t>
       </w:r>
     </w:p>
-    <w:bookmarkEnd w:id="106"/>
+    <w:p>
+      <w:pPr>
+        <w:pStyle w:val="BodyText"/>
+      </w:pPr>
+      <w:r>
+        <w:t xml:space="preserve">Siedem listów Ignacego (ok. 110 r. n.e.) zawierają prawdopodobne aluzje do Ewangelii Mateusza, Ewangelii Jana, Listu do Rzymian, 1 Listu do Koryntian i Listu do Efezjan (w swoim własnym liście do Efezjan Ignacy mówi, że są one wspomniane we „wszystkich listach Pawła” – jest to trochę hiperbola, ale był on wyraźnie świadomy korpusu Pawłowego</w:t>
+      </w:r>
+      <w:r>
+        <w:rPr>
+          <w:rStyle w:val="FootnoteReference"/>
+        </w:rPr>
+        <w:footnoteReference w:id="106"/>
+      </w:r>
+      <w:r>
+        <w:t xml:space="preserve">) oraz możliwe aluzje do Ewangelii Łukasza, Dziejów Apostolskich, Listu do Galacjan, Listu do Filipian, Listu do Kolosan, 1 Listu do Tesaloniczan, 1 i 2 Listu do Tymoteusza oraz Listu do Tytusa, ale bardzo niewiele z nich to wyraźne cytaty, a nawet one nie są jako takie zidentyfikowane.</w:t>
+      </w:r>
+    </w:p>
+    <w:p>
+      <w:pPr>
+        <w:pStyle w:val="BodyText"/>
+      </w:pPr>
+      <w:r>
+        <w:t xml:space="preserve">The seven letters of Ignatius (c. AD 110) contain probable allusions to Matthew, John, Romans, 1 Corinthians and Ephesians (in his own letter to the Ephesians Ignatius says they are mentioned in</w:t>
+      </w:r>
+      <w:r>
+        <w:t xml:space="preserve"> </w:t>
+      </w:r>
+      <w:r>
+        <w:t xml:space="preserve">“</w:t>
+      </w:r>
+      <w:r>
+        <w:t xml:space="preserve">all the epistles of Paul</w:t>
+      </w:r>
+      <w:r>
+        <w:t xml:space="preserve">”</w:t>
+      </w:r>
+      <w:r>
+        <w:t xml:space="preserve">—a bit of hyperbole, but he was clearly aware of a Pauline corpus), and possible allusions to Luke, Acts, Galatians, Philippians, Colossians, 1 Thessalonians, 1 and 2 Timothy, and Titus, but very few are clear quotations and even they are not identified as such.</w:t>
+      </w:r>
+    </w:p>
     <w:bookmarkEnd w:id="107"/>
     <w:bookmarkEnd w:id="108"/>
+    <w:bookmarkEnd w:id="109"/>
     <w:sectPr/>
   </w:body>
 </w:document>
@@ -4035,6 +4075,25 @@
       </w:r>
       <w:r>
         <w:t xml:space="preserve">J.V. Bartlet mówi o formułach cytatów używanych w Liście Barnaby do wprowadzenia cytatów z Pisma Świętego: „ogólnym rezultatem jest absolutna doktryna natchnienia”, ale nie jest skłonny rozważać, że użyto 2 Listu Piotra. Oxford Society of Historical Research, The New Testament in the Apostolic Fathers (Oxford: Clarendon Press, 1905), str. 2, 15.</w:t>
+      </w:r>
+    </w:p>
+  </w:footnote>
+  <w:footnote w:id="106">
+    <w:p>
+      <w:pPr>
+        <w:pStyle w:val="FootnoteText"/>
+      </w:pPr>
+      <w:r>
+        <w:rPr>
+          <w:rStyle w:val="FootnoteReference"/>
+        </w:rPr>
+        <w:footnoteRef/>
+      </w:r>
+      <w:r>
+        <w:t xml:space="preserve"> </w:t>
+      </w:r>
+      <w:r>
+        <w:t xml:space="preserve">Korpus Pawłowy (łac. corpus Paulinum) - zbiór listów przypisywanych apostołowi Pawłowi. [przyp. tłum.]</w:t>
       </w:r>
     </w:p>
   </w:footnote>

</xml_diff>

<commit_message>
Second letter of Clement
</commit_message>
<xml_diff>
--- a/build/docx/Bog-zachowal-swoj-Tekst-Wilbur-Pickering.docx
+++ b/build/docx/Bog-zachowal-swoj-Tekst-Wilbur-Pickering.docx
@@ -2718,45 +2718,7 @@
         <w:t xml:space="preserve"> </w:t>
       </w:r>
       <w:r>
-        <w:t xml:space="preserve">datowany jest zazwyczaj na okres przed 150 r. n.e. i wydaje się wyraźnie cytować Ewangelię Mateusza, Ewangelię Marka, Ewangelię Łukasza, Dzieje Apostolskie, 1 List do Koryntian, List do Efezjan, 1 List do Tymoteusza, List do Hebrajczyków, List Jakuba i 1 List Piotra, z możliwymi aluzjami do 2 Listu Piotra, List Judy i Apokalipsę św. Jana. Po zacytowaniu i omówieniu fragmentu ze Starego Testamentu, autor mówi dalej w 2,4: „Inne Pismo mówi: «Nie przyszedłem wzywać sprawiedliwych, ale grzeszników»” (Ewangelia Mateusza 9,13; Ewangelia Marka 2,17; Ewangelia Łukasza 5,32). Oto kolejny autor, który uznał pisma Nowego Testamentu za Pismo Święte.</w:t>
-      </w:r>
-    </w:p>
-    <w:p>
-      <w:pPr>
-        <w:pStyle w:val="BodyText"/>
-      </w:pPr>
-      <w:r>
-        <w:t xml:space="preserve">The so-called second letter of Clement of Rome is usually dated before AD 150 and seems clearly to quote from Matthew, Mark, Luke, Acts, l Corinthians, Ephesians, 1 Timothy, Hebrews, James, and 1 Peter, with possible allusions to 2 Peter, Jude, and Revelation. After quoting and discussing a passage from the Old Testament, the author goes on to say in 2,4,</w:t>
-      </w:r>
-      <w:r>
-        <w:t xml:space="preserve"> </w:t>
-      </w:r>
-      <w:r>
-        <w:t xml:space="preserve">“</w:t>
-      </w:r>
-      <w:r>
-        <w:t xml:space="preserve">Another Scripture says:</w:t>
-      </w:r>
-      <w:r>
-        <w:t xml:space="preserve"> </w:t>
-      </w:r>
-      <w:r>
-        <w:t xml:space="preserve">‘</w:t>
-      </w:r>
-      <w:r>
-        <w:t xml:space="preserve">I came not to call the just, but sinners</w:t>
-      </w:r>
-      <w:r>
-        <w:t xml:space="preserve">’</w:t>
-      </w:r>
-      <w:r>
-        <w:t xml:space="preserve">”</w:t>
-      </w:r>
-      <w:r>
-        <w:t xml:space="preserve"> </w:t>
-      </w:r>
-      <w:r>
-        <w:t xml:space="preserve">(Matthew 9,13; Mark 2,17; Luke 5,32). Here is another author who recognized the New Testament writings to be Scripture.</w:t>
+        <w:t xml:space="preserve">datowany jest zazwyczaj na okres przed 150 r. n.e. i wydaje się wyraźnie cytować Ewangelię Mateusza, Ewangelię Marka, Ewangelię Łukasza, Dzieje Apostolskie, 1 List do Koryntian, List do Efezjan, 1 List do Tymoteusza, List do Hebrajczyków, List Jakuba i 1 List Piotra, z możliwymi aluzjami do 2 Listu Piotra, List Judy i Objawienie Jana. Po zacytowaniu i omówieniu fragmentu ze Starego Testamentu, autor mówi dalej w 2,4: „Inne Pismo mówi: «Nie przyszedłem wzywać sprawiedliwych, ale grzeszników»” (Ewangelia Mateusza 9,13; Ewangelia Marka 2,17; Ewangelia Łukasza 5,32). Oto kolejny autor, który uznał pisma Nowego Testamentu za Pismo Święte.</w:t>
       </w:r>
     </w:p>
     <w:p>

</xml_diff>

<commit_message>
Were early Christians careful
</commit_message>
<xml_diff>
--- a/build/docx/Bog-zachowal-swoj-Tekst-Wilbur-Pickering.docx
+++ b/build/docx/Bog-zachowal-swoj-Tekst-Wilbur-Pickering.docx
@@ -748,7 +748,7 @@
       </w:r>
     </w:p>
     <w:bookmarkEnd w:id="36"/>
-    <w:bookmarkStart w:id="124" w:name="część-i-dowody-historyczne"/>
+    <w:bookmarkStart w:id="125" w:name="część-i-dowody-historyczne"/>
     <w:p>
       <w:pPr>
         <w:pStyle w:val="Heading1"/>
@@ -1942,7 +1942,7 @@
     </w:p>
     <w:bookmarkEnd w:id="85"/>
     <w:bookmarkEnd w:id="86"/>
-    <w:bookmarkStart w:id="123" w:name="historyczne-dowody-na-zachowanie"/>
+    <w:bookmarkStart w:id="124" w:name="historyczne-dowody-na-zachowanie"/>
     <w:p>
       <w:pPr>
         <w:pStyle w:val="Heading2"/>
@@ -3141,8 +3141,26 @@
       </w:r>
     </w:p>
     <w:bookmarkEnd w:id="122"/>
+    <w:bookmarkStart w:id="123" w:name="czy-pierwsi-chrześcijanie-byli-staranni"/>
+    <w:p>
+      <w:pPr>
+        <w:pStyle w:val="Heading3"/>
+      </w:pPr>
+      <w:r>
+        <w:t xml:space="preserve">Czy pierwsi chrześcijanie byli staranni?</w:t>
+      </w:r>
+    </w:p>
+    <w:p>
+      <w:pPr>
+        <w:pStyle w:val="FirstParagraph"/>
+      </w:pPr>
+      <w:r>
+        <w:t xml:space="preserve">It has been widely affirmed that the early Christians were either unconcerned or unable to watch over the purity of the text. (Recall Hort’s words given above.) Again a review of the premises is called for. Many of the first believers had been devout Jews who had an ingrained reverence and care for the Old Testament Scriptures which extended to the very jots and tittles. This reverence and care would naturally be extended to the New Testament Scriptures.</w:t>
+      </w:r>
+    </w:p>
     <w:bookmarkEnd w:id="123"/>
     <w:bookmarkEnd w:id="124"/>
+    <w:bookmarkEnd w:id="125"/>
     <w:sectPr/>
   </w:body>
 </w:document>

</xml_diff>

<commit_message>
Peter warns against false teachers
</commit_message>
<xml_diff>
--- a/build/docx/Bog-zachowal-swoj-Tekst-Wilbur-Pickering.docx
+++ b/build/docx/Bog-zachowal-swoj-Tekst-Wilbur-Pickering.docx
@@ -3249,33 +3249,7 @@
         <w:pStyle w:val="BodyText"/>
       </w:pPr>
       <w:r>
-        <w:t xml:space="preserve">Rozważ teraz 2 List Piotra 2,1-2. „Jednakże, byli również fałszywi prorocy wśród ludu, tak jak, rzeczywiście, będą wśród was fałszywi nauczyciele, którzy wprowadzą destrukcyjne herezje, nawet zaprzeczać Właścicielowi, który ich wykupił (sprowadzając na siebie szybką zagładę). I wielu pójdzie za ich rozwiązłymi drogami, przez co droga Prawdy zostanie zniesławiona”. Piotr ostrzegł wierzących, aby mieli się na baczności przed fałszywymi nauczycielami.</w:t>
-      </w:r>
-    </w:p>
-    <w:p>
-      <w:pPr>
-        <w:pStyle w:val="BodyText"/>
-      </w:pPr>
-      <w:r>
-        <w:t xml:space="preserve">Now consider 2 Peter 2,1-2.</w:t>
-      </w:r>
-      <w:r>
-        <w:t xml:space="preserve"> </w:t>
-      </w:r>
-      <w:r>
-        <w:t xml:space="preserve">“</w:t>
-      </w:r>
-      <w:r>
-        <w:t xml:space="preserve">However, there were also false prophets among the people, just as, indeed, there will be false teachers among you, who will introduce destructive heresies, even denying the Owner who bought them (bringing on themselves swift destruction). And many will follow their licentious ways, because of which the way of the Truth will be defamed.</w:t>
-      </w:r>
-      <w:r>
-        <w:t xml:space="preserve">”</w:t>
-      </w:r>
-      <w:r>
-        <w:t xml:space="preserve"> </w:t>
-      </w:r>
-      <w:r>
-        <w:t xml:space="preserve">Peter warned the believers to be on their guard against false teachers.</w:t>
+        <w:t xml:space="preserve">Rozważ teraz 2 List Piotra 2,1-2. „Jednakże, byli również fałszywi prorocy pośród ludu, tak jak, w istocie, będą pośród was fałszywi nauczyciele, którzy wprowadzą destrukcyjne herezje, nawet zaprzeczając Właściciela, który ich wykupił (przynosząc na siebie szybką zagładę). I wielu pójdzie ich rozwiązłymi drogami, przez co droga Prawdy zostanie zniesławiona”. Piotr ostrzegł wierzących, aby mieli się na baczności przed fałszywymi nauczycielami.</w:t>
       </w:r>
     </w:p>
     <w:bookmarkEnd w:id="125"/>

</xml_diff>